<commit_message>
presentation and certificate update
</commit_message>
<xml_diff>
--- a/presentation/Certificcate sheet.docx
+++ b/presentation/Certificcate sheet.docx
@@ -1,6 +1,6 @@
 
 <file path=word/document.xml><?xml version="1.0" encoding="utf-8"?>
-<w:document xmlns:ve="http://schemas.openxmlformats.org/markup-compatibility/2006" xmlns:o="urn:schemas-microsoft-com:office:office" xmlns:r="http://schemas.openxmlformats.org/officeDocument/2006/relationships" xmlns:m="http://schemas.openxmlformats.org/officeDocument/2006/math" xmlns:v="urn:schemas-microsoft-com:vml" xmlns:wp="http://schemas.openxmlformats.org/drawingml/2006/wordprocessingDrawing" xmlns:w10="urn:schemas-microsoft-com:office:word" xmlns:w="http://schemas.openxmlformats.org/wordprocessingml/2006/main" xmlns:wne="http://schemas.microsoft.com/office/word/2006/wordml">
+<w:document xmlns:wpc="http://schemas.microsoft.com/office/word/2010/wordprocessingCanvas" xmlns:cx="http://schemas.microsoft.com/office/drawing/2014/chartex" xmlns:cx1="http://schemas.microsoft.com/office/drawing/2015/9/8/chartex" xmlns:cx2="http://schemas.microsoft.com/office/drawing/2015/10/21/chartex" xmlns:cx3="http://schemas.microsoft.com/office/drawing/2016/5/9/chartex" xmlns:cx4="http://schemas.microsoft.com/office/drawing/2016/5/10/chartex" xmlns:cx5="http://schemas.microsoft.com/office/drawing/2016/5/11/chartex" xmlns:cx6="http://schemas.microsoft.com/office/drawing/2016/5/12/chartex" xmlns:cx7="http://schemas.microsoft.com/office/drawing/2016/5/13/chartex" xmlns:cx8="http://schemas.microsoft.com/office/drawing/2016/5/14/chartex" xmlns:mc="http://schemas.openxmlformats.org/markup-compatibility/2006" xmlns:aink="http://schemas.microsoft.com/office/drawing/2016/ink" xmlns:am3d="http://schemas.microsoft.com/office/drawing/2017/model3d" xmlns:o="urn:schemas-microsoft-com:office:office" xmlns:r="http://schemas.openxmlformats.org/officeDocument/2006/relationships" xmlns:m="http://schemas.openxmlformats.org/officeDocument/2006/math" xmlns:v="urn:schemas-microsoft-com:vml" xmlns:wp14="http://schemas.microsoft.com/office/word/2010/wordprocessingDrawing" xmlns:wp="http://schemas.openxmlformats.org/drawingml/2006/wordprocessingDrawing" xmlns:w10="urn:schemas-microsoft-com:office:word" xmlns:w="http://schemas.openxmlformats.org/wordprocessingml/2006/main" xmlns:w14="http://schemas.microsoft.com/office/word/2010/wordml" xmlns:w15="http://schemas.microsoft.com/office/word/2012/wordml" xmlns:w16cex="http://schemas.microsoft.com/office/word/2018/wordml/cex" xmlns:w16cid="http://schemas.microsoft.com/office/word/2016/wordml/cid" xmlns:w16="http://schemas.microsoft.com/office/word/2018/wordml" xmlns:w16sdtdh="http://schemas.microsoft.com/office/word/2020/wordml/sdtdatahash" xmlns:w16se="http://schemas.microsoft.com/office/word/2015/wordml/symex" xmlns:wpg="http://schemas.microsoft.com/office/word/2010/wordprocessingGroup" xmlns:wpi="http://schemas.microsoft.com/office/word/2010/wordprocessingInk" xmlns:wne="http://schemas.microsoft.com/office/word/2006/wordml" xmlns:wps="http://schemas.microsoft.com/office/word/2010/wordprocessingShape" mc:Ignorable="w14 w15 w16se w16cid w16 w16cex w16sdtdh wp14">
   <w:body>
     <w:p>
       <w:pPr>
@@ -8,14 +8,20 @@
         <w:ind w:left="454" w:right="474"/>
         <w:jc w:val="center"/>
         <w:rPr>
-          <w:rFonts w:ascii="Cambria"/>
+          <w:rFonts w:asciiTheme="majorHAnsi" w:hAnsiTheme="majorHAnsi"/>
           <w:b/>
           <w:sz w:val="32"/>
-        </w:rPr>
-      </w:pPr>
-      <w:r>
-        <w:pict>
-          <v:group id="_x0000_s1366" style="position:absolute;left:0;text-align:left;margin-left:47.5pt;margin-top:63.6pt;width:500.4pt;height:714.95pt;z-index:-16860160;mso-position-horizontal-relative:page;mso-position-vertical-relative:page" coordorigin="950,1272" coordsize="10008,14299">
+          <w:szCs w:val="32"/>
+        </w:rPr>
+      </w:pPr>
+      <w:r>
+        <w:rPr>
+          <w:rFonts w:asciiTheme="majorHAnsi" w:hAnsiTheme="majorHAnsi"/>
+          <w:sz w:val="32"/>
+          <w:szCs w:val="32"/>
+        </w:rPr>
+        <w:pict w14:anchorId="28C9F916">
+          <v:group id="_x0000_s1366" style="position:absolute;left:0;text-align:left;margin-left:47.5pt;margin-top:50.85pt;width:500.4pt;height:714.95pt;z-index:-16860160;mso-position-horizontal-relative:page;mso-position-vertical-relative:page" coordorigin="950,1272" coordsize="10008,14299">
             <v:rect id="_x0000_s1375" style="position:absolute;left:950;top:1272;width:10;height:10" fillcolor="black" stroked="f"/>
             <v:line id="_x0000_s1374" style="position:absolute" from="960,1277" to="10948,1277" strokeweight=".48pt"/>
             <v:rect id="_x0000_s1373" style="position:absolute;left:10948;top:1272;width:10;height:10" fillcolor="black" stroked="f"/>
@@ -58,190 +64,13 @@
       </w:r>
       <w:r>
         <w:rPr>
-          <w:rFonts w:ascii="Cambria"/>
-          <w:b/>
+          <w:rFonts w:asciiTheme="majorHAnsi" w:hAnsiTheme="majorHAnsi"/>
+          <w:b/>
+          <w:bCs/>
           <w:sz w:val="32"/>
-        </w:rPr>
-        <w:t>Implementation</w:t>
-      </w:r>
-      <w:r>
-        <w:rPr>
-          <w:rFonts w:ascii="Cambria"/>
-          <w:b/>
-          <w:spacing w:val="-9"/>
-          <w:sz w:val="32"/>
-        </w:rPr>
-        <w:t xml:space="preserve"> </w:t>
-      </w:r>
-      <w:r>
-        <w:rPr>
-          <w:rFonts w:ascii="Cambria"/>
-          <w:b/>
-          <w:sz w:val="32"/>
-        </w:rPr>
-        <w:t>of</w:t>
-      </w:r>
-      <w:r>
-        <w:rPr>
-          <w:rFonts w:ascii="Cambria"/>
-          <w:b/>
-          <w:spacing w:val="-10"/>
-          <w:sz w:val="32"/>
-        </w:rPr>
-        <w:t xml:space="preserve"> </w:t>
-      </w:r>
-      <w:r>
-        <w:rPr>
-          <w:rFonts w:ascii="Cambria"/>
-          <w:b/>
-          <w:spacing w:val="-10"/>
-          <w:sz w:val="32"/>
-        </w:rPr>
-        <w:t xml:space="preserve"> </w:t>
-      </w:r>
-      <w:r>
-        <w:rPr>
-          <w:rFonts w:ascii="Cambria"/>
-          <w:b/>
-          <w:sz w:val="32"/>
-        </w:rPr>
-        <w:t>Trajectory</w:t>
-      </w:r>
-      <w:r>
-        <w:rPr>
-          <w:rFonts w:ascii="Cambria"/>
-          <w:b/>
-          <w:spacing w:val="-5"/>
-          <w:sz w:val="32"/>
-        </w:rPr>
-        <w:t xml:space="preserve"> </w:t>
-      </w:r>
-      <w:r>
-        <w:rPr>
-          <w:rFonts w:ascii="Cambria"/>
-          <w:b/>
-          <w:sz w:val="32"/>
-        </w:rPr>
-        <w:t>Clustering</w:t>
-      </w:r>
-      <w:r>
-        <w:rPr>
-          <w:rFonts w:ascii="Cambria"/>
-          <w:b/>
-          <w:spacing w:val="-9"/>
-          <w:sz w:val="32"/>
-        </w:rPr>
-        <w:t xml:space="preserve"> </w:t>
-      </w:r>
-      <w:r>
-        <w:rPr>
-          <w:rFonts w:ascii="Cambria"/>
-          <w:b/>
-          <w:sz w:val="32"/>
-        </w:rPr>
-        <w:t>for</w:t>
-      </w:r>
-      <w:r>
-        <w:rPr>
-          <w:rFonts w:ascii="Cambria"/>
-          <w:b/>
-          <w:spacing w:val="-5"/>
-          <w:sz w:val="32"/>
-        </w:rPr>
-        <w:t xml:space="preserve"> </w:t>
-      </w:r>
-      <w:r>
-        <w:rPr>
-          <w:rFonts w:ascii="Cambria"/>
-          <w:b/>
-          <w:sz w:val="32"/>
-        </w:rPr>
-        <w:t>Understanding</w:t>
-      </w:r>
-      <w:r>
-        <w:rPr>
-          <w:rFonts w:ascii="Cambria"/>
-          <w:b/>
-          <w:spacing w:val="-68"/>
-          <w:sz w:val="32"/>
-        </w:rPr>
-        <w:t xml:space="preserve"> </w:t>
-      </w:r>
-      <w:r>
-        <w:rPr>
-          <w:rFonts w:ascii="Cambria"/>
-          <w:b/>
-          <w:sz w:val="32"/>
-        </w:rPr>
-        <w:t>Urban</w:t>
-      </w:r>
-      <w:r>
-        <w:rPr>
-          <w:rFonts w:ascii="Cambria"/>
-          <w:b/>
-          <w:spacing w:val="-6"/>
-          <w:sz w:val="32"/>
-        </w:rPr>
-        <w:t xml:space="preserve"> </w:t>
-      </w:r>
-      <w:r>
-        <w:rPr>
-          <w:rFonts w:ascii="Cambria"/>
-          <w:b/>
-          <w:sz w:val="32"/>
-        </w:rPr>
-        <w:t>Mobility</w:t>
-      </w:r>
-      <w:r>
-        <w:rPr>
-          <w:rFonts w:ascii="Cambria"/>
-          <w:b/>
-          <w:spacing w:val="-2"/>
-          <w:sz w:val="32"/>
-        </w:rPr>
-        <w:t xml:space="preserve"> </w:t>
-      </w:r>
-      <w:r>
-        <w:rPr>
-          <w:rFonts w:ascii="Cambria"/>
-          <w:b/>
-          <w:sz w:val="32"/>
-        </w:rPr>
-        <w:t>Using</w:t>
-      </w:r>
-      <w:r>
-        <w:rPr>
-          <w:rFonts w:ascii="Cambria"/>
-          <w:b/>
-          <w:spacing w:val="-3"/>
-          <w:sz w:val="32"/>
-        </w:rPr>
-        <w:t xml:space="preserve"> </w:t>
-      </w:r>
-      <w:r>
-        <w:rPr>
-          <w:rFonts w:ascii="Cambria"/>
-          <w:b/>
-          <w:sz w:val="32"/>
-        </w:rPr>
-        <w:t>Machine</w:t>
-      </w:r>
-      <w:r>
-        <w:rPr>
-          <w:rFonts w:ascii="Cambria"/>
-          <w:b/>
-          <w:spacing w:val="1"/>
-          <w:sz w:val="32"/>
-        </w:rPr>
-        <w:t xml:space="preserve"> </w:t>
-      </w:r>
-      <w:r>
-        <w:rPr>
-          <w:rFonts w:ascii="Cambria"/>
-          <w:b/>
-          <w:sz w:val="32"/>
-        </w:rPr>
-        <w:t>Learning</w:t>
+          <w:szCs w:val="32"/>
+        </w:rPr>
+        <w:t>COVID-19 Outbreak Data Analysis and Risk Prediction</w:t>
       </w:r>
     </w:p>
     <w:p>
@@ -819,20 +648,14 @@
         <w:spacing w:line="278" w:lineRule="auto"/>
         <w:ind w:left="2139" w:right="2667"/>
         <w:jc w:val="both"/>
+        <w:rPr>
+          <w:spacing w:val="-1"/>
+        </w:rPr>
       </w:pPr>
       <w:bookmarkStart w:id="1" w:name="Chandan_R_1KG15CS079________Richard_Jeba"/>
       <w:bookmarkEnd w:id="1"/>
       <w:r>
-        <w:t>Chandan</w:t>
-      </w:r>
-      <w:r>
-        <w:rPr>
-          <w:spacing w:val="2"/>
-        </w:rPr>
-        <w:t xml:space="preserve"> </w:t>
-      </w:r>
-      <w:r>
-        <w:t>R</w:t>
+        <w:t>Shashank V</w:t>
       </w:r>
       <w:r>
         <w:tab/>
@@ -851,25 +674,7 @@
         <w:t xml:space="preserve"> </w:t>
       </w:r>
       <w:r>
-        <w:t>Richard</w:t>
-      </w:r>
-      <w:r>
-        <w:rPr>
-          <w:spacing w:val="-1"/>
-        </w:rPr>
-        <w:t xml:space="preserve"> </w:t>
-      </w:r>
-      <w:r>
-        <w:t>Jebastin</w:t>
-      </w:r>
-      <w:r>
-        <w:rPr>
-          <w:spacing w:val="1"/>
-        </w:rPr>
-        <w:t xml:space="preserve"> </w:t>
-      </w:r>
-      <w:r>
-        <w:t>Nadar</w:t>
+        <w:t>Varun Kumar T H</w:t>
       </w:r>
       <w:r>
         <w:tab/>
@@ -881,7 +686,10 @@
         <w:t>1KG17</w:t>
       </w:r>
       <w:r>
-        <w:t>CS091</w:t>
+        <w:t>CS</w:t>
+      </w:r>
+      <w:r>
+        <w:t>105</w:t>
       </w:r>
       <w:r>
         <w:rPr>
@@ -892,16 +700,7 @@
       <w:bookmarkStart w:id="2" w:name="Siddaraju_R_____________________________"/>
       <w:bookmarkEnd w:id="2"/>
       <w:r>
-        <w:t>Siddaraju</w:t>
-      </w:r>
-      <w:r>
-        <w:rPr>
-          <w:spacing w:val="-2"/>
-        </w:rPr>
-        <w:t xml:space="preserve"> </w:t>
-      </w:r>
-      <w:r>
-        <w:t>R</w:t>
+        <w:t>Vikas B</w:t>
       </w:r>
       <w:r>
         <w:tab/>
@@ -919,7 +718,57 @@
         <w:rPr>
           <w:spacing w:val="-1"/>
         </w:rPr>
-        <w:t>CS101</w:t>
+        <w:t>CS10</w:t>
+      </w:r>
+      <w:r>
+        <w:rPr>
+          <w:spacing w:val="-1"/>
+        </w:rPr>
+        <w:t>6</w:t>
+      </w:r>
+    </w:p>
+    <w:p>
+      <w:pPr>
+        <w:pStyle w:val="Heading6"/>
+        <w:tabs>
+          <w:tab w:val="left" w:pos="5510"/>
+          <w:tab w:val="left" w:pos="5558"/>
+        </w:tabs>
+        <w:spacing w:line="278" w:lineRule="auto"/>
+        <w:ind w:left="2139" w:right="2667"/>
+        <w:jc w:val="both"/>
+      </w:pPr>
+      <w:proofErr w:type="spellStart"/>
+      <w:r>
+        <w:rPr>
+          <w:spacing w:val="-1"/>
+        </w:rPr>
+        <w:t>Yashas</w:t>
+      </w:r>
+      <w:proofErr w:type="spellEnd"/>
+      <w:r>
+        <w:rPr>
+          <w:spacing w:val="-1"/>
+        </w:rPr>
+        <w:t xml:space="preserve"> T V   </w:t>
+      </w:r>
+      <w:r>
+        <w:rPr>
+          <w:spacing w:val="-1"/>
+        </w:rPr>
+        <w:tab/>
+      </w:r>
+      <w:r>
+        <w:rPr>
+          <w:spacing w:val="-1"/>
+        </w:rPr>
+        <w:t xml:space="preserve"> </w:t>
+      </w:r>
+      <w:r>
+        <w:rPr>
+          <w:spacing w:val="-1"/>
+        </w:rPr>
+        <w:t>1KG17CS110</w:t>
       </w:r>
     </w:p>
     <w:p>
@@ -1304,8 +1153,13 @@
         </w:rPr>
         <w:t xml:space="preserve"> </w:t>
       </w:r>
-      <w:r>
-        <w:t>Mallasandra,</w:t>
+      <w:proofErr w:type="spellStart"/>
+      <w:r>
+        <w:t>Mallasandra</w:t>
+      </w:r>
+      <w:proofErr w:type="spellEnd"/>
+      <w:r>
+        <w:t>,</w:t>
       </w:r>
       <w:r>
         <w:rPr>
@@ -1322,9 +1176,11 @@
         </w:rPr>
         <w:t xml:space="preserve"> </w:t>
       </w:r>
+      <w:proofErr w:type="spellStart"/>
       <w:r>
         <w:t>Kanakapura</w:t>
       </w:r>
+      <w:proofErr w:type="spellEnd"/>
       <w:r>
         <w:rPr>
           <w:spacing w:val="-1"/>
@@ -1387,7 +1243,7 @@
       </w:pPr>
       <w:r>
         <w:lastRenderedPageBreak/>
-        <w:pict>
+        <w:pict w14:anchorId="67657703">
           <v:group id="_x0000_s1356" style="position:absolute;left:0;text-align:left;margin-left:47.5pt;margin-top:63.6pt;width:500.4pt;height:714.95pt;z-index:-16859648;mso-position-horizontal-relative:page;mso-position-vertical-relative:page" coordorigin="950,1272" coordsize="10008,14299">
             <v:rect id="_x0000_s1365" style="position:absolute;left:950;top:1272;width:10;height:10" fillcolor="black" stroked="f"/>
             <v:line id="_x0000_s1364" style="position:absolute" from="960,1277" to="10948,1277" strokeweight=".48pt"/>
@@ -1486,8 +1342,13 @@
         </w:rPr>
         <w:t xml:space="preserve"> </w:t>
       </w:r>
-      <w:r>
-        <w:t>Mallasandra, off</w:t>
+      <w:proofErr w:type="spellStart"/>
+      <w:r>
+        <w:t>Mallasandra</w:t>
+      </w:r>
+      <w:proofErr w:type="spellEnd"/>
+      <w:r>
+        <w:t>, off</w:t>
       </w:r>
       <w:r>
         <w:rPr>
@@ -1495,9 +1356,11 @@
         </w:rPr>
         <w:t xml:space="preserve"> </w:t>
       </w:r>
+      <w:proofErr w:type="spellStart"/>
       <w:r>
         <w:t>Kanakapura</w:t>
       </w:r>
+      <w:proofErr w:type="spellEnd"/>
       <w:r>
         <w:rPr>
           <w:spacing w:val="-3"/>
@@ -1867,49 +1730,49 @@
           <w:w w:val="105"/>
           <w:sz w:val="21"/>
         </w:rPr>
-        <w:t>“Implementation</w:t>
-      </w:r>
-      <w:r>
-        <w:rPr>
-          <w:rFonts w:ascii="Georgia" w:hAnsi="Georgia"/>
-          <w:b/>
-          <w:i/>
-          <w:spacing w:val="12"/>
+        <w:t>“</w:t>
+      </w:r>
+      <w:r>
+        <w:rPr>
+          <w:rFonts w:ascii="Georgia" w:hAnsi="Georgia"/>
+          <w:b/>
+          <w:bCs/>
+          <w:i/>
           <w:w w:val="105"/>
           <w:sz w:val="21"/>
         </w:rPr>
-        <w:t xml:space="preserve"> </w:t>
-      </w:r>
-      <w:r>
-        <w:rPr>
-          <w:rFonts w:ascii="Georgia" w:hAnsi="Georgia"/>
-          <w:b/>
+        <w:t>COVID-</w:t>
+      </w:r>
+      <w:r>
+        <w:rPr>
+          <w:rFonts w:ascii="Georgia" w:hAnsi="Georgia"/>
+          <w:b/>
+          <w:bCs/>
           <w:i/>
           <w:w w:val="105"/>
           <w:sz w:val="21"/>
         </w:rPr>
-        <w:t>of</w:t>
-      </w:r>
-      <w:r>
-        <w:rPr>
-          <w:rFonts w:ascii="Georgia" w:hAnsi="Georgia"/>
-          <w:b/>
-          <w:i/>
-          <w:spacing w:val="10"/>
+        <w:t>19</w:t>
+      </w:r>
+      <w:r>
+        <w:rPr>
+          <w:rFonts w:ascii="Georgia" w:hAnsi="Georgia"/>
+          <w:b/>
+          <w:bCs/>
+          <w:i/>
           <w:w w:val="105"/>
           <w:sz w:val="21"/>
         </w:rPr>
-        <w:t xml:space="preserve"> </w:t>
-      </w:r>
-      <w:r>
-        <w:rPr>
-          <w:rFonts w:ascii="Georgia" w:hAnsi="Georgia"/>
-          <w:b/>
-          <w:i/>
-          <w:w w:val="105"/>
-          <w:sz w:val="21"/>
-        </w:rPr>
-        <w:t>trajectory</w:t>
+        <w:t xml:space="preserve"> Outbreak Data Analysis and Risk Prediction</w:t>
+      </w:r>
+      <w:r>
+        <w:rPr>
+          <w:rFonts w:ascii="Georgia" w:hAnsi="Georgia"/>
+          <w:b/>
+          <w:i/>
+          <w:sz w:val="21"/>
+        </w:rPr>
+        <w:t>”</w:t>
       </w:r>
       <w:r>
         <w:rPr>
@@ -1917,185 +1780,25 @@
           <w:b/>
           <w:i/>
           <w:spacing w:val="1"/>
-          <w:w w:val="105"/>
-          <w:sz w:val="21"/>
-        </w:rPr>
-        <w:t xml:space="preserve"> </w:t>
-      </w:r>
-      <w:r>
-        <w:rPr>
-          <w:rFonts w:ascii="Georgia" w:hAnsi="Georgia"/>
-          <w:b/>
+          <w:sz w:val="21"/>
+        </w:rPr>
+        <w:t xml:space="preserve"> </w:t>
+      </w:r>
+      <w:r>
+        <w:rPr>
+          <w:rFonts w:ascii="Georgia" w:hAnsi="Georgia"/>
+          <w:i/>
+          <w:sz w:val="21"/>
+        </w:rPr>
+        <w:t>is</w:t>
+      </w:r>
+      <w:r>
+        <w:rPr>
+          <w:rFonts w:ascii="Georgia" w:hAnsi="Georgia"/>
           <w:i/>
           <w:spacing w:val="-1"/>
           <w:sz w:val="21"/>
         </w:rPr>
-        <w:t>clustering</w:t>
-      </w:r>
-      <w:r>
-        <w:rPr>
-          <w:rFonts w:ascii="Georgia" w:hAnsi="Georgia"/>
-          <w:b/>
-          <w:i/>
-          <w:spacing w:val="-4"/>
-          <w:sz w:val="21"/>
-        </w:rPr>
-        <w:t xml:space="preserve"> </w:t>
-      </w:r>
-      <w:r>
-        <w:rPr>
-          <w:rFonts w:ascii="Georgia" w:hAnsi="Georgia"/>
-          <w:b/>
-          <w:i/>
-          <w:spacing w:val="-1"/>
-          <w:sz w:val="21"/>
-        </w:rPr>
-        <w:t>for</w:t>
-      </w:r>
-      <w:r>
-        <w:rPr>
-          <w:rFonts w:ascii="Georgia" w:hAnsi="Georgia"/>
-          <w:b/>
-          <w:i/>
-          <w:spacing w:val="-3"/>
-          <w:sz w:val="21"/>
-        </w:rPr>
-        <w:t xml:space="preserve"> </w:t>
-      </w:r>
-      <w:r>
-        <w:rPr>
-          <w:rFonts w:ascii="Georgia" w:hAnsi="Georgia"/>
-          <w:b/>
-          <w:i/>
-          <w:spacing w:val="-1"/>
-          <w:sz w:val="21"/>
-        </w:rPr>
-        <w:t>understanding</w:t>
-      </w:r>
-      <w:r>
-        <w:rPr>
-          <w:rFonts w:ascii="Georgia" w:hAnsi="Georgia"/>
-          <w:b/>
-          <w:i/>
-          <w:spacing w:val="-4"/>
-          <w:sz w:val="21"/>
-        </w:rPr>
-        <w:t xml:space="preserve"> </w:t>
-      </w:r>
-      <w:r>
-        <w:rPr>
-          <w:rFonts w:ascii="Georgia" w:hAnsi="Georgia"/>
-          <w:b/>
-          <w:i/>
-          <w:spacing w:val="-1"/>
-          <w:sz w:val="21"/>
-        </w:rPr>
-        <w:t>urban</w:t>
-      </w:r>
-      <w:r>
-        <w:rPr>
-          <w:rFonts w:ascii="Georgia" w:hAnsi="Georgia"/>
-          <w:b/>
-          <w:i/>
-          <w:spacing w:val="-7"/>
-          <w:sz w:val="21"/>
-        </w:rPr>
-        <w:t xml:space="preserve"> </w:t>
-      </w:r>
-      <w:r>
-        <w:rPr>
-          <w:rFonts w:ascii="Georgia" w:hAnsi="Georgia"/>
-          <w:b/>
-          <w:i/>
-          <w:spacing w:val="-1"/>
-          <w:sz w:val="21"/>
-        </w:rPr>
-        <w:t>mobility</w:t>
-      </w:r>
-      <w:r>
-        <w:rPr>
-          <w:rFonts w:ascii="Georgia" w:hAnsi="Georgia"/>
-          <w:b/>
-          <w:i/>
-          <w:spacing w:val="-12"/>
-          <w:sz w:val="21"/>
-        </w:rPr>
-        <w:t xml:space="preserve"> </w:t>
-      </w:r>
-      <w:r>
-        <w:rPr>
-          <w:rFonts w:ascii="Georgia" w:hAnsi="Georgia"/>
-          <w:b/>
-          <w:i/>
-          <w:spacing w:val="-1"/>
-          <w:sz w:val="21"/>
-        </w:rPr>
-        <w:t>using</w:t>
-      </w:r>
-      <w:r>
-        <w:rPr>
-          <w:rFonts w:ascii="Georgia" w:hAnsi="Georgia"/>
-          <w:b/>
-          <w:i/>
-          <w:spacing w:val="-7"/>
-          <w:sz w:val="21"/>
-        </w:rPr>
-        <w:t xml:space="preserve"> </w:t>
-      </w:r>
-      <w:r>
-        <w:rPr>
-          <w:rFonts w:ascii="Georgia" w:hAnsi="Georgia"/>
-          <w:b/>
-          <w:i/>
-          <w:spacing w:val="-1"/>
-          <w:sz w:val="21"/>
-        </w:rPr>
-        <w:t>machine</w:t>
-      </w:r>
-      <w:r>
-        <w:rPr>
-          <w:rFonts w:ascii="Georgia" w:hAnsi="Georgia"/>
-          <w:b/>
-          <w:i/>
-          <w:spacing w:val="-7"/>
-          <w:sz w:val="21"/>
-        </w:rPr>
-        <w:t xml:space="preserve"> </w:t>
-      </w:r>
-      <w:r>
-        <w:rPr>
-          <w:rFonts w:ascii="Georgia" w:hAnsi="Georgia"/>
-          <w:b/>
-          <w:i/>
-          <w:sz w:val="21"/>
-        </w:rPr>
-        <w:t>learning”</w:t>
-      </w:r>
-      <w:r>
-        <w:rPr>
-          <w:rFonts w:ascii="Georgia" w:hAnsi="Georgia"/>
-          <w:b/>
-          <w:i/>
-          <w:spacing w:val="1"/>
-          <w:sz w:val="21"/>
-        </w:rPr>
-        <w:t xml:space="preserve"> </w:t>
-      </w:r>
-      <w:r>
-        <w:rPr>
-          <w:rFonts w:ascii="Georgia" w:hAnsi="Georgia"/>
-          <w:i/>
-          <w:sz w:val="21"/>
-        </w:rPr>
-        <w:t>is</w:t>
-      </w:r>
-      <w:r>
-        <w:rPr>
-          <w:rFonts w:ascii="Georgia" w:hAnsi="Georgia"/>
-          <w:i/>
-          <w:spacing w:val="-1"/>
-          <w:sz w:val="21"/>
-        </w:rPr>
         <w:t xml:space="preserve"> </w:t>
       </w:r>
       <w:r>
@@ -2115,6 +1818,7 @@
         </w:rPr>
         <w:t xml:space="preserve"> </w:t>
       </w:r>
+      <w:proofErr w:type="spellStart"/>
       <w:r>
         <w:rPr>
           <w:rFonts w:ascii="Georgia" w:hAnsi="Georgia"/>
@@ -2123,6 +1827,7 @@
         </w:rPr>
         <w:t>bonafide</w:t>
       </w:r>
+      <w:proofErr w:type="spellEnd"/>
       <w:r>
         <w:rPr>
           <w:rFonts w:ascii="Georgia" w:hAnsi="Georgia"/>
@@ -2220,18 +1925,12 @@
         <w:spacing w:line="278" w:lineRule="auto"/>
         <w:ind w:left="2466" w:right="2970"/>
         <w:jc w:val="both"/>
-      </w:pPr>
-      <w:r>
-        <w:t>Chandan</w:t>
-      </w:r>
-      <w:r>
-        <w:rPr>
-          <w:spacing w:val="-8"/>
-        </w:rPr>
-        <w:t xml:space="preserve"> </w:t>
-      </w:r>
-      <w:r>
-        <w:t>R</w:t>
+        <w:rPr>
+          <w:spacing w:val="-4"/>
+        </w:rPr>
+      </w:pPr>
+      <w:r>
+        <w:t>Shashank V</w:t>
       </w:r>
       <w:r>
         <w:tab/>
@@ -2255,25 +1954,7 @@
         <w:t xml:space="preserve"> </w:t>
       </w:r>
       <w:r>
-        <w:t>Richard</w:t>
-      </w:r>
-      <w:r>
-        <w:rPr>
-          <w:spacing w:val="-1"/>
-        </w:rPr>
-        <w:t xml:space="preserve"> </w:t>
-      </w:r>
-      <w:r>
-        <w:t>Jebastin</w:t>
-      </w:r>
-      <w:r>
-        <w:rPr>
-          <w:spacing w:val="-9"/>
-        </w:rPr>
-        <w:t xml:space="preserve"> </w:t>
-      </w:r>
-      <w:r>
-        <w:t>Nadar</w:t>
+        <w:t xml:space="preserve">Varun Kumar T H </w:t>
       </w:r>
       <w:r>
         <w:tab/>
@@ -2288,7 +1969,13 @@
         <w:rPr>
           <w:spacing w:val="-4"/>
         </w:rPr>
-        <w:t>CS091</w:t>
+        <w:t>CS</w:t>
+      </w:r>
+      <w:r>
+        <w:rPr>
+          <w:spacing w:val="-4"/>
+        </w:rPr>
+        <w:t>105</w:t>
       </w:r>
       <w:r>
         <w:rPr>
@@ -2297,7 +1984,7 @@
         <w:t xml:space="preserve"> </w:t>
       </w:r>
       <w:r>
-        <w:t>Siddaraju R</w:t>
+        <w:t>Vikas B</w:t>
       </w:r>
       <w:r>
         <w:tab/>
@@ -2312,7 +1999,69 @@
         <w:rPr>
           <w:spacing w:val="-4"/>
         </w:rPr>
-        <w:t>CS101</w:t>
+        <w:t>CS10</w:t>
+      </w:r>
+      <w:r>
+        <w:rPr>
+          <w:spacing w:val="-4"/>
+        </w:rPr>
+        <w:t>6</w:t>
+      </w:r>
+    </w:p>
+    <w:p>
+      <w:pPr>
+        <w:pStyle w:val="BodyText"/>
+        <w:tabs>
+          <w:tab w:val="left" w:pos="5347"/>
+        </w:tabs>
+        <w:spacing w:line="278" w:lineRule="auto"/>
+        <w:ind w:left="2466" w:right="2970"/>
+        <w:jc w:val="both"/>
+        <w:rPr>
+          <w:spacing w:val="-4"/>
+          <w:lang w:val="en-IN"/>
+        </w:rPr>
+      </w:pPr>
+      <w:proofErr w:type="spellStart"/>
+      <w:r>
+        <w:rPr>
+          <w:spacing w:val="-4"/>
+          <w:lang w:val="en-IN"/>
+        </w:rPr>
+        <w:t>Yashash</w:t>
+      </w:r>
+      <w:proofErr w:type="spellEnd"/>
+      <w:r>
+        <w:rPr>
+          <w:spacing w:val="-4"/>
+          <w:lang w:val="en-IN"/>
+        </w:rPr>
+        <w:t xml:space="preserve"> T V</w:t>
+      </w:r>
+      <w:r>
+        <w:rPr>
+          <w:spacing w:val="-4"/>
+          <w:lang w:val="en-IN"/>
+        </w:rPr>
+        <w:tab/>
+        <w:t>1KG17CS110</w:t>
+      </w:r>
+    </w:p>
+    <w:p>
+      <w:pPr>
+        <w:pStyle w:val="BodyText"/>
+        <w:tabs>
+          <w:tab w:val="left" w:pos="5347"/>
+        </w:tabs>
+        <w:spacing w:line="278" w:lineRule="auto"/>
+        <w:ind w:left="2466" w:right="2970"/>
+        <w:jc w:val="both"/>
+      </w:pPr>
+      <w:r>
+        <w:rPr>
+          <w:spacing w:val="-4"/>
+        </w:rPr>
+        <w:t xml:space="preserve"> </w:t>
       </w:r>
     </w:p>
     <w:p>
@@ -3098,7 +2847,7 @@
           <w:left w:w="0" w:type="dxa"/>
           <w:right w:w="0" w:type="dxa"/>
         </w:tblCellMar>
-        <w:tblLook w:val="01E0"/>
+        <w:tblLook w:val="01E0" w:firstRow="1" w:lastRow="1" w:firstColumn="1" w:lastColumn="1" w:noHBand="0" w:noVBand="0"/>
       </w:tblPr>
       <w:tblGrid>
         <w:gridCol w:w="3294"/>
@@ -3142,6 +2891,7 @@
               </w:rPr>
               <w:t xml:space="preserve"> </w:t>
             </w:r>
+            <w:proofErr w:type="spellStart"/>
             <w:r>
               <w:rPr>
                 <w:b/>
@@ -3149,6 +2899,7 @@
               </w:rPr>
               <w:t>Sandeep.H</w:t>
             </w:r>
+            <w:proofErr w:type="spellEnd"/>
             <w:r>
               <w:rPr>
                 <w:spacing w:val="1"/>
@@ -3594,8 +3345,13 @@
         </w:rPr>
         <w:t xml:space="preserve"> </w:t>
       </w:r>
-      <w:r>
-        <w:t>Mallasandra,</w:t>
+      <w:proofErr w:type="spellStart"/>
+      <w:r>
+        <w:t>Mallasandra</w:t>
+      </w:r>
+      <w:proofErr w:type="spellEnd"/>
+      <w:r>
+        <w:t>,</w:t>
       </w:r>
       <w:r>
         <w:rPr>
@@ -3612,9 +3368,11 @@
         </w:rPr>
         <w:t xml:space="preserve"> </w:t>
       </w:r>
+      <w:proofErr w:type="spellStart"/>
       <w:r>
         <w:t>Kanakapura</w:t>
       </w:r>
+      <w:proofErr w:type="spellEnd"/>
       <w:r>
         <w:rPr>
           <w:spacing w:val="-2"/>
@@ -3824,7 +3582,6 @@
           <w:w w:val="110"/>
           <w:sz w:val="21"/>
         </w:rPr>
-        <w:lastRenderedPageBreak/>
         <w:t>We,</w:t>
       </w:r>
     </w:p>
@@ -3851,18 +3608,12 @@
         <w:spacing w:line="278" w:lineRule="auto"/>
         <w:ind w:left="305" w:right="2970"/>
         <w:jc w:val="both"/>
-      </w:pPr>
-      <w:r>
-        <w:t>Chandan</w:t>
-      </w:r>
-      <w:r>
-        <w:rPr>
-          <w:spacing w:val="-8"/>
-        </w:rPr>
-        <w:t xml:space="preserve"> </w:t>
-      </w:r>
-      <w:r>
-        <w:t>R</w:t>
+        <w:rPr>
+          <w:spacing w:val="-4"/>
+        </w:rPr>
+      </w:pPr>
+      <w:r>
+        <w:t>Shashank V</w:t>
       </w:r>
       <w:r>
         <w:tab/>
@@ -3886,25 +3637,7 @@
         <w:t xml:space="preserve"> </w:t>
       </w:r>
       <w:r>
-        <w:t>Richard</w:t>
-      </w:r>
-      <w:r>
-        <w:rPr>
-          <w:spacing w:val="-1"/>
-        </w:rPr>
-        <w:t xml:space="preserve"> </w:t>
-      </w:r>
-      <w:r>
-        <w:t>Jebastin</w:t>
-      </w:r>
-      <w:r>
-        <w:rPr>
-          <w:spacing w:val="-9"/>
-        </w:rPr>
-        <w:t xml:space="preserve"> </w:t>
-      </w:r>
-      <w:r>
-        <w:t>Nadar</w:t>
+        <w:t>Varun Kumar T H</w:t>
       </w:r>
       <w:r>
         <w:tab/>
@@ -3919,7 +3652,13 @@
         <w:rPr>
           <w:spacing w:val="-4"/>
         </w:rPr>
-        <w:t>CS091</w:t>
+        <w:t>CS</w:t>
+      </w:r>
+      <w:r>
+        <w:rPr>
+          <w:spacing w:val="-4"/>
+        </w:rPr>
+        <w:t>105</w:t>
       </w:r>
       <w:r>
         <w:rPr>
@@ -3928,7 +3667,7 @@
         <w:t xml:space="preserve"> </w:t>
       </w:r>
       <w:r>
-        <w:t>Siddaraju R</w:t>
+        <w:t>Vikas B</w:t>
       </w:r>
       <w:r>
         <w:tab/>
@@ -3943,7 +3682,45 @@
         <w:rPr>
           <w:spacing w:val="-4"/>
         </w:rPr>
-        <w:t>CS101</w:t>
+        <w:t>CS10</w:t>
+      </w:r>
+      <w:r>
+        <w:rPr>
+          <w:spacing w:val="-4"/>
+        </w:rPr>
+        <w:t>6</w:t>
+      </w:r>
+    </w:p>
+    <w:p>
+      <w:pPr>
+        <w:pStyle w:val="BodyText"/>
+        <w:tabs>
+          <w:tab w:val="left" w:pos="3186"/>
+        </w:tabs>
+        <w:spacing w:line="278" w:lineRule="auto"/>
+        <w:ind w:left="305" w:right="2970"/>
+        <w:jc w:val="both"/>
+      </w:pPr>
+      <w:proofErr w:type="spellStart"/>
+      <w:r>
+        <w:rPr>
+          <w:spacing w:val="-4"/>
+        </w:rPr>
+        <w:t>Yashas</w:t>
+      </w:r>
+      <w:proofErr w:type="spellEnd"/>
+      <w:r>
+        <w:rPr>
+          <w:spacing w:val="-4"/>
+        </w:rPr>
+        <w:t xml:space="preserve"> T V</w:t>
+      </w:r>
+      <w:r>
+        <w:rPr>
+          <w:spacing w:val="-4"/>
+        </w:rPr>
+        <w:tab/>
+        <w:t>1KG17CS110</w:t>
       </w:r>
     </w:p>
     <w:p>
@@ -3969,8 +3746,7 @@
         </w:rPr>
       </w:pPr>
       <w:r>
-        <w:lastRenderedPageBreak/>
-        <w:pict>
+        <w:pict w14:anchorId="3A93ACDF">
           <v:group id="_x0000_s1347" style="position:absolute;margin-left:47.5pt;margin-top:63.6pt;width:500.4pt;height:714.95pt;z-index:-16859136;mso-position-horizontal-relative:page;mso-position-vertical-relative:page" coordorigin="950,1272" coordsize="10008,14299">
             <v:rect id="_x0000_s1355" style="position:absolute;left:950;top:1272;width:10;height:10" fillcolor="black" stroked="f"/>
             <v:line id="_x0000_s1354" style="position:absolute" from="960,1277" to="10948,1277" strokeweight=".48pt"/>
@@ -4078,24 +3854,17 @@
           <w:i/>
           <w:sz w:val="21"/>
         </w:rPr>
-        <w:t>“I</w:t>
-      </w:r>
-      <w:r>
-        <w:rPr>
-          <w:rFonts w:ascii="Georgia" w:hAnsi="Georgia"/>
-          <w:b/>
-          <w:i/>
-        </w:rPr>
-        <w:t>mplementation of trajectory clustering for understanding</w:t>
-      </w:r>
-      <w:r>
-        <w:rPr>
-          <w:rFonts w:ascii="Georgia" w:hAnsi="Georgia"/>
-          <w:b/>
-          <w:i/>
-          <w:spacing w:val="1"/>
-        </w:rPr>
-        <w:t xml:space="preserve"> </w:t>
+        <w:t>“</w:t>
+      </w:r>
+      <w:r>
+        <w:rPr>
+          <w:rFonts w:ascii="Georgia" w:hAnsi="Georgia"/>
+          <w:b/>
+          <w:bCs/>
+          <w:i/>
+          <w:sz w:val="21"/>
+        </w:rPr>
+        <w:t>COVID-19 Outbreak Data Analysis and Risk Prediction</w:t>
       </w:r>
       <w:r>
         <w:rPr>
@@ -4103,28 +3872,31 @@
           <w:b/>
           <w:i/>
           <w:w w:val="105"/>
-        </w:rPr>
-        <w:t>urban mobility using machine learning</w:t>
-      </w:r>
-      <w:r>
-        <w:rPr>
-          <w:rFonts w:ascii="Georgia" w:hAnsi="Georgia"/>
-          <w:b/>
+          <w:sz w:val="21"/>
+        </w:rPr>
+        <w:t xml:space="preserve">” </w:t>
+      </w:r>
+      <w:r>
+        <w:rPr>
+          <w:rFonts w:ascii="Georgia" w:hAnsi="Georgia"/>
           <w:i/>
           <w:w w:val="105"/>
           <w:sz w:val="21"/>
         </w:rPr>
-        <w:t xml:space="preserve">” </w:t>
-      </w:r>
-      <w:r>
-        <w:rPr>
-          <w:rFonts w:ascii="Georgia" w:hAnsi="Georgia"/>
+        <w:t xml:space="preserve">is carried out by us at </w:t>
+      </w:r>
+      <w:proofErr w:type="spellStart"/>
+      <w:r>
+        <w:rPr>
+          <w:rFonts w:ascii="Georgia" w:hAnsi="Georgia"/>
+          <w:b/>
           <w:i/>
           <w:w w:val="105"/>
           <w:sz w:val="21"/>
         </w:rPr>
-        <w:t xml:space="preserve">is carried out by us at </w:t>
-      </w:r>
+        <w:t>K.</w:t>
+      </w:r>
+      <w:proofErr w:type="gramStart"/>
       <w:r>
         <w:rPr>
           <w:rFonts w:ascii="Georgia" w:hAnsi="Georgia"/>
@@ -4133,7 +3905,19 @@
           <w:w w:val="105"/>
           <w:sz w:val="21"/>
         </w:rPr>
-        <w:t>K.S.School of</w:t>
+        <w:t>S.School</w:t>
+      </w:r>
+      <w:proofErr w:type="spellEnd"/>
+      <w:proofErr w:type="gramEnd"/>
+      <w:r>
+        <w:rPr>
+          <w:rFonts w:ascii="Georgia" w:hAnsi="Georgia"/>
+          <w:b/>
+          <w:i/>
+          <w:w w:val="105"/>
+          <w:sz w:val="21"/>
+        </w:rPr>
+        <w:t xml:space="preserve"> of</w:t>
       </w:r>
       <w:r>
         <w:rPr>
@@ -4411,6 +4195,7 @@
         </w:rPr>
         <w:t xml:space="preserve"> </w:t>
       </w:r>
+      <w:proofErr w:type="gramStart"/>
       <w:r>
         <w:rPr>
           <w:rFonts w:ascii="Georgia" w:hAnsi="Georgia"/>
@@ -4420,6 +4205,7 @@
         </w:rPr>
         <w:t>are</w:t>
       </w:r>
+      <w:proofErr w:type="gramEnd"/>
       <w:r>
         <w:rPr>
           <w:rFonts w:ascii="Georgia" w:hAnsi="Georgia"/>
@@ -4708,21 +4494,21 @@
           <w:left w:w="0" w:type="dxa"/>
           <w:right w:w="0" w:type="dxa"/>
         </w:tblCellMar>
-        <w:tblLook w:val="01E0"/>
+        <w:tblLook w:val="01E0" w:firstRow="1" w:lastRow="1" w:firstColumn="1" w:lastColumn="1" w:noHBand="0" w:noVBand="0"/>
       </w:tblPr>
       <w:tblGrid>
-        <w:gridCol w:w="1049"/>
-        <w:gridCol w:w="1783"/>
-        <w:gridCol w:w="2846"/>
-        <w:gridCol w:w="3134"/>
+        <w:gridCol w:w="1050"/>
+        <w:gridCol w:w="1786"/>
+        <w:gridCol w:w="2850"/>
+        <w:gridCol w:w="3139"/>
       </w:tblGrid>
       <w:tr>
         <w:trPr>
-          <w:trHeight w:val="288"/>
+          <w:trHeight w:val="170"/>
         </w:trPr>
         <w:tc>
           <w:tcPr>
-            <w:tcW w:w="1049" w:type="dxa"/>
+            <w:tcW w:w="1050" w:type="dxa"/>
           </w:tcPr>
           <w:p>
             <w:pPr>
@@ -4760,7 +4546,7 @@
         </w:tc>
         <w:tc>
           <w:tcPr>
-            <w:tcW w:w="1783" w:type="dxa"/>
+            <w:tcW w:w="1786" w:type="dxa"/>
           </w:tcPr>
           <w:p>
             <w:pPr>
@@ -4798,7 +4584,7 @@
         </w:tc>
         <w:tc>
           <w:tcPr>
-            <w:tcW w:w="2846" w:type="dxa"/>
+            <w:tcW w:w="2850" w:type="dxa"/>
           </w:tcPr>
           <w:p>
             <w:pPr>
@@ -4851,7 +4637,7 @@
         </w:tc>
         <w:tc>
           <w:tcPr>
-            <w:tcW w:w="3134" w:type="dxa"/>
+            <w:tcW w:w="3139" w:type="dxa"/>
           </w:tcPr>
           <w:p>
             <w:pPr>
@@ -4890,11 +4676,11 @@
       </w:tr>
       <w:tr>
         <w:trPr>
-          <w:trHeight w:val="288"/>
+          <w:trHeight w:val="170"/>
         </w:trPr>
         <w:tc>
           <w:tcPr>
-            <w:tcW w:w="1049" w:type="dxa"/>
+            <w:tcW w:w="1050" w:type="dxa"/>
           </w:tcPr>
           <w:p>
             <w:pPr>
@@ -4910,7 +4696,7 @@
         </w:tc>
         <w:tc>
           <w:tcPr>
-            <w:tcW w:w="1783" w:type="dxa"/>
+            <w:tcW w:w="1786" w:type="dxa"/>
           </w:tcPr>
           <w:p>
             <w:pPr>
@@ -4926,7 +4712,7 @@
         </w:tc>
         <w:tc>
           <w:tcPr>
-            <w:tcW w:w="2846" w:type="dxa"/>
+            <w:tcW w:w="2850" w:type="dxa"/>
           </w:tcPr>
           <w:p>
             <w:pPr>
@@ -4942,7 +4728,7 @@
         </w:tc>
         <w:tc>
           <w:tcPr>
-            <w:tcW w:w="3134" w:type="dxa"/>
+            <w:tcW w:w="3139" w:type="dxa"/>
           </w:tcPr>
           <w:p>
             <w:pPr>
@@ -4959,11 +4745,11 @@
       </w:tr>
       <w:tr>
         <w:trPr>
-          <w:trHeight w:val="362"/>
+          <w:trHeight w:val="214"/>
         </w:trPr>
         <w:tc>
           <w:tcPr>
-            <w:tcW w:w="1049" w:type="dxa"/>
+            <w:tcW w:w="1050" w:type="dxa"/>
           </w:tcPr>
           <w:p>
             <w:pPr>
@@ -4984,7 +4770,7 @@
         </w:tc>
         <w:tc>
           <w:tcPr>
-            <w:tcW w:w="1783" w:type="dxa"/>
+            <w:tcW w:w="1786" w:type="dxa"/>
           </w:tcPr>
           <w:p>
             <w:pPr>
@@ -5011,7 +4797,7 @@
         </w:tc>
         <w:tc>
           <w:tcPr>
-            <w:tcW w:w="2846" w:type="dxa"/>
+            <w:tcW w:w="2850" w:type="dxa"/>
           </w:tcPr>
           <w:p>
             <w:pPr>
@@ -5026,26 +4812,13 @@
               <w:rPr>
                 <w:sz w:val="24"/>
               </w:rPr>
-              <w:t>Chandan</w:t>
-            </w:r>
-            <w:r>
-              <w:rPr>
-                <w:spacing w:val="-4"/>
-                <w:sz w:val="24"/>
-              </w:rPr>
-              <w:t xml:space="preserve"> </w:t>
-            </w:r>
-            <w:r>
-              <w:rPr>
-                <w:sz w:val="24"/>
-              </w:rPr>
-              <w:t>R</w:t>
+              <w:t>Shashank V</w:t>
             </w:r>
           </w:p>
         </w:tc>
         <w:tc>
           <w:tcPr>
-            <w:tcW w:w="3134" w:type="dxa"/>
+            <w:tcW w:w="3139" w:type="dxa"/>
           </w:tcPr>
           <w:p>
             <w:pPr>
@@ -5056,11 +4829,11 @@
       </w:tr>
       <w:tr>
         <w:trPr>
-          <w:trHeight w:val="405"/>
+          <w:trHeight w:val="239"/>
         </w:trPr>
         <w:tc>
           <w:tcPr>
-            <w:tcW w:w="1049" w:type="dxa"/>
+            <w:tcW w:w="1050" w:type="dxa"/>
           </w:tcPr>
           <w:p>
             <w:pPr>
@@ -5081,7 +4854,7 @@
         </w:tc>
         <w:tc>
           <w:tcPr>
-            <w:tcW w:w="1783" w:type="dxa"/>
+            <w:tcW w:w="1786" w:type="dxa"/>
           </w:tcPr>
           <w:p>
             <w:pPr>
@@ -5102,19 +4875,24 @@
               <w:rPr>
                 <w:sz w:val="24"/>
               </w:rPr>
-              <w:t>CS091</w:t>
+              <w:t>CS</w:t>
+            </w:r>
+            <w:r>
+              <w:rPr>
+                <w:sz w:val="24"/>
+              </w:rPr>
+              <w:t>105</w:t>
             </w:r>
           </w:p>
         </w:tc>
         <w:tc>
           <w:tcPr>
-            <w:tcW w:w="2846" w:type="dxa"/>
+            <w:tcW w:w="2850" w:type="dxa"/>
           </w:tcPr>
           <w:p>
             <w:pPr>
               <w:pStyle w:val="TableParagraph"/>
               <w:spacing w:before="63"/>
-              <w:ind w:left="311"/>
               <w:rPr>
                 <w:sz w:val="24"/>
               </w:rPr>
@@ -5123,39 +4901,19 @@
               <w:rPr>
                 <w:sz w:val="24"/>
               </w:rPr>
-              <w:t>Richard</w:t>
-            </w:r>
-            <w:r>
-              <w:rPr>
-                <w:spacing w:val="-2"/>
-                <w:sz w:val="24"/>
-              </w:rPr>
-              <w:t xml:space="preserve"> </w:t>
+              <w:t xml:space="preserve">     </w:t>
             </w:r>
             <w:r>
               <w:rPr>
                 <w:sz w:val="24"/>
               </w:rPr>
-              <w:t>Jebastin</w:t>
-            </w:r>
-            <w:r>
-              <w:rPr>
-                <w:spacing w:val="-7"/>
-                <w:sz w:val="24"/>
-              </w:rPr>
-              <w:t xml:space="preserve"> </w:t>
-            </w:r>
-            <w:r>
-              <w:rPr>
-                <w:sz w:val="24"/>
-              </w:rPr>
-              <w:t>Nadar</w:t>
+              <w:t>Varun Kumar T H</w:t>
             </w:r>
           </w:p>
         </w:tc>
         <w:tc>
           <w:tcPr>
-            <w:tcW w:w="3134" w:type="dxa"/>
+            <w:tcW w:w="3139" w:type="dxa"/>
           </w:tcPr>
           <w:p>
             <w:pPr>
@@ -5166,11 +4924,11 @@
       </w:tr>
       <w:tr>
         <w:trPr>
-          <w:trHeight w:val="332"/>
+          <w:trHeight w:val="196"/>
         </w:trPr>
         <w:tc>
           <w:tcPr>
-            <w:tcW w:w="1049" w:type="dxa"/>
+            <w:tcW w:w="1050" w:type="dxa"/>
           </w:tcPr>
           <w:p>
             <w:pPr>
@@ -5188,10 +4946,26 @@
               <w:t>3</w:t>
             </w:r>
           </w:p>
+          <w:p>
+            <w:pPr>
+              <w:pStyle w:val="TableParagraph"/>
+              <w:spacing w:before="56" w:line="256" w:lineRule="exact"/>
+              <w:ind w:left="200"/>
+              <w:rPr>
+                <w:sz w:val="24"/>
+              </w:rPr>
+            </w:pPr>
+            <w:r>
+              <w:rPr>
+                <w:sz w:val="24"/>
+              </w:rPr>
+              <w:t>4</w:t>
+            </w:r>
+          </w:p>
         </w:tc>
         <w:tc>
           <w:tcPr>
-            <w:tcW w:w="1783" w:type="dxa"/>
+            <w:tcW w:w="1786" w:type="dxa"/>
           </w:tcPr>
           <w:p>
             <w:pPr>
@@ -5212,13 +4986,35 @@
               <w:rPr>
                 <w:sz w:val="24"/>
               </w:rPr>
-              <w:t>CS101</w:t>
+              <w:t>CS10</w:t>
+            </w:r>
+            <w:r>
+              <w:rPr>
+                <w:sz w:val="24"/>
+              </w:rPr>
+              <w:t>6</w:t>
+            </w:r>
+          </w:p>
+          <w:p>
+            <w:pPr>
+              <w:pStyle w:val="TableParagraph"/>
+              <w:spacing w:before="56" w:line="256" w:lineRule="exact"/>
+              <w:ind w:left="173"/>
+              <w:rPr>
+                <w:sz w:val="24"/>
+              </w:rPr>
+            </w:pPr>
+            <w:r>
+              <w:rPr>
+                <w:sz w:val="24"/>
+              </w:rPr>
+              <w:t>1KG17CS110</w:t>
             </w:r>
           </w:p>
         </w:tc>
         <w:tc>
           <w:tcPr>
-            <w:tcW w:w="2846" w:type="dxa"/>
+            <w:tcW w:w="2850" w:type="dxa"/>
           </w:tcPr>
           <w:p>
             <w:pPr>
@@ -5233,26 +5029,37 @@
               <w:rPr>
                 <w:sz w:val="24"/>
               </w:rPr>
-              <w:t>Siddaraju</w:t>
+              <w:t>Vikas B</w:t>
             </w:r>
-            <w:r>
+          </w:p>
+          <w:p>
+            <w:pPr>
+              <w:pStyle w:val="TableParagraph"/>
+              <w:spacing w:before="56" w:line="256" w:lineRule="exact"/>
+              <w:ind w:left="292"/>
               <w:rPr>
-                <w:spacing w:val="-2"/>
                 <w:sz w:val="24"/>
               </w:rPr>
-              <w:t xml:space="preserve"> </w:t>
-            </w:r>
+            </w:pPr>
+            <w:proofErr w:type="spellStart"/>
             <w:r>
               <w:rPr>
                 <w:sz w:val="24"/>
               </w:rPr>
-              <w:t>R</w:t>
+              <w:t>Yashas</w:t>
+            </w:r>
+            <w:proofErr w:type="spellEnd"/>
+            <w:r>
+              <w:rPr>
+                <w:sz w:val="24"/>
+              </w:rPr>
+              <w:t xml:space="preserve"> T V</w:t>
             </w:r>
           </w:p>
         </w:tc>
         <w:tc>
           <w:tcPr>
-            <w:tcW w:w="3134" w:type="dxa"/>
+            <w:tcW w:w="3139" w:type="dxa"/>
           </w:tcPr>
           <w:p>
             <w:pPr>
@@ -5320,7 +5127,7 @@
       </w:pPr>
       <w:r>
         <w:lastRenderedPageBreak/>
-        <w:pict>
+        <w:pict w14:anchorId="4E5BA760">
           <v:group id="_x0000_s1344" style="position:absolute;margin-left:47.55pt;margin-top:26.85pt;width:500.35pt;height:788.45pt;z-index:-16858624;mso-position-horizontal-relative:page;mso-position-vertical-relative:page" coordorigin="951,537" coordsize="10007,15769">
             <v:shape id="_x0000_s1346" style="position:absolute;left:956;top:538;width:9997;height:15768" coordorigin="956,538" coordsize="9997,15768" o:spt="100" adj="0,,0" path="m960,542r9988,m956,538r,15768m10953,538r,15768e" filled="f" strokeweight=".48pt">
               <v:stroke joinstyle="round"/>
@@ -5482,6 +5289,8 @@
         </w:rPr>
         <w:t xml:space="preserve">We express our deep and sincere gratitude to our guide </w:t>
       </w:r>
+      <w:proofErr w:type="spellStart"/>
+      <w:proofErr w:type="gramStart"/>
       <w:r>
         <w:rPr>
           <w:b/>
@@ -5496,7 +5305,17 @@
           <w:color w:val="8062A0"/>
           <w:sz w:val="24"/>
         </w:rPr>
-        <w:t>Sandeep H</w:t>
+        <w:t>Sandeep</w:t>
+      </w:r>
+      <w:proofErr w:type="spellEnd"/>
+      <w:proofErr w:type="gramEnd"/>
+      <w:r>
+        <w:rPr>
+          <w:b/>
+          <w:color w:val="8062A0"/>
+          <w:sz w:val="24"/>
+        </w:rPr>
+        <w:t xml:space="preserve"> H</w:t>
       </w:r>
       <w:r>
         <w:rPr>
@@ -6422,9 +6241,13 @@
         </w:rPr>
         <w:t xml:space="preserve"> </w:t>
       </w:r>
+      <w:proofErr w:type="spellStart"/>
+      <w:proofErr w:type="gramStart"/>
       <w:r>
         <w:t>well furnished</w:t>
       </w:r>
+      <w:proofErr w:type="spellEnd"/>
+      <w:proofErr w:type="gramEnd"/>
       <w:r>
         <w:rPr>
           <w:spacing w:val="4"/>
@@ -6461,7 +6284,15 @@
         <w:t xml:space="preserve"> </w:t>
       </w:r>
       <w:r>
-        <w:t>Engineering for their support and encouragement. Finally, we would like to thank all of our</w:t>
+        <w:t xml:space="preserve">Engineering for their support and encouragement. Finally, we would like to thank </w:t>
+      </w:r>
+      <w:proofErr w:type="gramStart"/>
+      <w:r>
+        <w:t>all of</w:t>
+      </w:r>
+      <w:proofErr w:type="gramEnd"/>
+      <w:r>
+        <w:t xml:space="preserve"> our</w:t>
       </w:r>
       <w:r>
         <w:rPr>
@@ -6588,8 +6419,13 @@
         <w:ind w:left="305" w:right="314"/>
         <w:jc w:val="both"/>
       </w:pPr>
-      <w:r>
-        <w:t>Definitely most, we want to thank our family. Words cannot express our thanks to our family</w:t>
+      <w:proofErr w:type="gramStart"/>
+      <w:r>
+        <w:t>Definitely most</w:t>
+      </w:r>
+      <w:proofErr w:type="gramEnd"/>
+      <w:r>
+        <w:t>, we want to thank our family. Words cannot express our thanks to our family</w:t>
       </w:r>
       <w:r>
         <w:rPr>
@@ -6697,18 +6533,12 @@
         <w:spacing w:line="276" w:lineRule="auto"/>
         <w:ind w:left="4627" w:right="809"/>
         <w:jc w:val="both"/>
-      </w:pPr>
-      <w:r>
-        <w:t>Chandan</w:t>
-      </w:r>
-      <w:r>
-        <w:rPr>
-          <w:spacing w:val="-8"/>
-        </w:rPr>
-        <w:t xml:space="preserve"> </w:t>
-      </w:r>
-      <w:r>
-        <w:t>R</w:t>
+        <w:rPr>
+          <w:spacing w:val="-4"/>
+        </w:rPr>
+      </w:pPr>
+      <w:r>
+        <w:t>Shashank V</w:t>
       </w:r>
       <w:r>
         <w:tab/>
@@ -6732,25 +6562,7 @@
         <w:t xml:space="preserve"> </w:t>
       </w:r>
       <w:r>
-        <w:t>Richard</w:t>
-      </w:r>
-      <w:r>
-        <w:rPr>
-          <w:spacing w:val="-1"/>
-        </w:rPr>
-        <w:t xml:space="preserve"> </w:t>
-      </w:r>
-      <w:r>
-        <w:t>Jebastin</w:t>
-      </w:r>
-      <w:r>
-        <w:rPr>
-          <w:spacing w:val="-9"/>
-        </w:rPr>
-        <w:t xml:space="preserve"> </w:t>
-      </w:r>
-      <w:r>
-        <w:t>Nadar</w:t>
+        <w:t>Varun Kumar T H</w:t>
       </w:r>
       <w:r>
         <w:tab/>
@@ -6765,7 +6577,13 @@
         <w:rPr>
           <w:spacing w:val="-4"/>
         </w:rPr>
-        <w:t>CS091</w:t>
+        <w:t>CS</w:t>
+      </w:r>
+      <w:r>
+        <w:rPr>
+          <w:spacing w:val="-4"/>
+        </w:rPr>
+        <w:t>105</w:t>
       </w:r>
       <w:r>
         <w:rPr>
@@ -6774,7 +6592,7 @@
         <w:t xml:space="preserve"> </w:t>
       </w:r>
       <w:r>
-        <w:t>Siddaraju R</w:t>
+        <w:t>Vikas B</w:t>
       </w:r>
       <w:r>
         <w:tab/>
@@ -6789,18 +6607,56 @@
         <w:rPr>
           <w:spacing w:val="-4"/>
         </w:rPr>
-        <w:t>CS101</w:t>
+        <w:t>CS10</w:t>
+      </w:r>
+      <w:r>
+        <w:rPr>
+          <w:spacing w:val="-4"/>
+        </w:rPr>
+        <w:t>6</w:t>
       </w:r>
     </w:p>
     <w:p>
       <w:pPr>
         <w:pStyle w:val="BodyText"/>
+        <w:tabs>
+          <w:tab w:val="left" w:pos="7508"/>
+        </w:tabs>
+        <w:spacing w:line="276" w:lineRule="auto"/>
+        <w:ind w:left="4627" w:right="809"/>
+        <w:jc w:val="both"/>
+      </w:pPr>
+      <w:proofErr w:type="spellStart"/>
+      <w:r>
+        <w:rPr>
+          <w:spacing w:val="-4"/>
+        </w:rPr>
+        <w:t>Yashas</w:t>
+      </w:r>
+      <w:proofErr w:type="spellEnd"/>
+      <w:r>
+        <w:rPr>
+          <w:spacing w:val="-4"/>
+        </w:rPr>
+        <w:t xml:space="preserve"> T V</w:t>
+      </w:r>
+      <w:r>
+        <w:rPr>
+          <w:spacing w:val="-4"/>
+        </w:rPr>
+        <w:tab/>
+        <w:t>1KG17CS110</w:t>
+      </w:r>
+    </w:p>
+    <w:p>
+      <w:pPr>
+        <w:pStyle w:val="BodyText"/>
         <w:rPr>
           <w:sz w:val="20"/>
         </w:rPr>
       </w:pPr>
       <w:r>
-        <w:pict>
+        <w:pict w14:anchorId="2D30E8D7">
           <v:group id="_x0000_s1341" style="position:absolute;margin-left:47.55pt;margin-top:26.85pt;width:500.35pt;height:788.45pt;z-index:-16858112;mso-position-horizontal-relative:page;mso-position-vertical-relative:page" coordorigin="951,537" coordsize="10007,15769">
             <v:shape id="_x0000_s1343" style="position:absolute;left:956;top:538;width:9997;height:15768" coordorigin="956,538" coordsize="9997,15768" o:spt="100" adj="0,,0" path="m960,542r9988,m956,538r,15768m10953,538r,15768e" filled="f" strokeweight=".48pt">
               <v:stroke joinstyle="round"/>
@@ -6824,15 +6680,15 @@
 </file>
 
 <file path=word/endnotes.xml><?xml version="1.0" encoding="utf-8"?>
-<w:endnotes xmlns:ve="http://schemas.openxmlformats.org/markup-compatibility/2006" xmlns:o="urn:schemas-microsoft-com:office:office" xmlns:r="http://schemas.openxmlformats.org/officeDocument/2006/relationships" xmlns:m="http://schemas.openxmlformats.org/officeDocument/2006/math" xmlns:v="urn:schemas-microsoft-com:vml" xmlns:wp="http://schemas.openxmlformats.org/drawingml/2006/wordprocessingDrawing" xmlns:w10="urn:schemas-microsoft-com:office:word" xmlns:w="http://schemas.openxmlformats.org/wordprocessingml/2006/main" xmlns:wne="http://schemas.microsoft.com/office/word/2006/wordml">
-  <w:endnote w:type="separator" w:id="0">
+<w:endnotes xmlns:wpc="http://schemas.microsoft.com/office/word/2010/wordprocessingCanvas" xmlns:cx="http://schemas.microsoft.com/office/drawing/2014/chartex" xmlns:cx1="http://schemas.microsoft.com/office/drawing/2015/9/8/chartex" xmlns:cx2="http://schemas.microsoft.com/office/drawing/2015/10/21/chartex" xmlns:cx3="http://schemas.microsoft.com/office/drawing/2016/5/9/chartex" xmlns:cx4="http://schemas.microsoft.com/office/drawing/2016/5/10/chartex" xmlns:cx5="http://schemas.microsoft.com/office/drawing/2016/5/11/chartex" xmlns:cx6="http://schemas.microsoft.com/office/drawing/2016/5/12/chartex" xmlns:cx7="http://schemas.microsoft.com/office/drawing/2016/5/13/chartex" xmlns:cx8="http://schemas.microsoft.com/office/drawing/2016/5/14/chartex" xmlns:mc="http://schemas.openxmlformats.org/markup-compatibility/2006" xmlns:aink="http://schemas.microsoft.com/office/drawing/2016/ink" xmlns:am3d="http://schemas.microsoft.com/office/drawing/2017/model3d" xmlns:o="urn:schemas-microsoft-com:office:office" xmlns:r="http://schemas.openxmlformats.org/officeDocument/2006/relationships" xmlns:m="http://schemas.openxmlformats.org/officeDocument/2006/math" xmlns:v="urn:schemas-microsoft-com:vml" xmlns:wp14="http://schemas.microsoft.com/office/word/2010/wordprocessingDrawing" xmlns:wp="http://schemas.openxmlformats.org/drawingml/2006/wordprocessingDrawing" xmlns:w10="urn:schemas-microsoft-com:office:word" xmlns:w="http://schemas.openxmlformats.org/wordprocessingml/2006/main" xmlns:w14="http://schemas.microsoft.com/office/word/2010/wordml" xmlns:w15="http://schemas.microsoft.com/office/word/2012/wordml" xmlns:w16cex="http://schemas.microsoft.com/office/word/2018/wordml/cex" xmlns:w16cid="http://schemas.microsoft.com/office/word/2016/wordml/cid" xmlns:w16="http://schemas.microsoft.com/office/word/2018/wordml" xmlns:w16sdtdh="http://schemas.microsoft.com/office/word/2020/wordml/sdtdatahash" xmlns:w16se="http://schemas.microsoft.com/office/word/2015/wordml/symex" xmlns:wpg="http://schemas.microsoft.com/office/word/2010/wordprocessingGroup" xmlns:wpi="http://schemas.microsoft.com/office/word/2010/wordprocessingInk" xmlns:wne="http://schemas.microsoft.com/office/word/2006/wordml" xmlns:wps="http://schemas.microsoft.com/office/word/2010/wordprocessingShape" mc:Ignorable="w14 w15 w16se w16cid w16 w16cex w16sdtdh wp14">
+  <w:endnote w:type="separator" w:id="-1">
     <w:p>
       <w:r>
         <w:separator/>
       </w:r>
     </w:p>
   </w:endnote>
-  <w:endnote w:type="continuationSeparator" w:id="1">
+  <w:endnote w:type="continuationSeparator" w:id="0">
     <w:p>
       <w:r>
         <w:continuationSeparator/>
@@ -6843,7 +6699,7 @@
 </file>
 
 <file path=word/footer1.xml><?xml version="1.0" encoding="utf-8"?>
-<w:ftr xmlns:ve="http://schemas.openxmlformats.org/markup-compatibility/2006" xmlns:o="urn:schemas-microsoft-com:office:office" xmlns:r="http://schemas.openxmlformats.org/officeDocument/2006/relationships" xmlns:m="http://schemas.openxmlformats.org/officeDocument/2006/math" xmlns:v="urn:schemas-microsoft-com:vml" xmlns:wp="http://schemas.openxmlformats.org/drawingml/2006/wordprocessingDrawing" xmlns:w10="urn:schemas-microsoft-com:office:word" xmlns:w="http://schemas.openxmlformats.org/wordprocessingml/2006/main" xmlns:wne="http://schemas.microsoft.com/office/word/2006/wordml">
+<w:ftr xmlns:wpc="http://schemas.microsoft.com/office/word/2010/wordprocessingCanvas" xmlns:cx="http://schemas.microsoft.com/office/drawing/2014/chartex" xmlns:cx1="http://schemas.microsoft.com/office/drawing/2015/9/8/chartex" xmlns:cx2="http://schemas.microsoft.com/office/drawing/2015/10/21/chartex" xmlns:cx3="http://schemas.microsoft.com/office/drawing/2016/5/9/chartex" xmlns:cx4="http://schemas.microsoft.com/office/drawing/2016/5/10/chartex" xmlns:cx5="http://schemas.microsoft.com/office/drawing/2016/5/11/chartex" xmlns:cx6="http://schemas.microsoft.com/office/drawing/2016/5/12/chartex" xmlns:cx7="http://schemas.microsoft.com/office/drawing/2016/5/13/chartex" xmlns:cx8="http://schemas.microsoft.com/office/drawing/2016/5/14/chartex" xmlns:mc="http://schemas.openxmlformats.org/markup-compatibility/2006" xmlns:aink="http://schemas.microsoft.com/office/drawing/2016/ink" xmlns:am3d="http://schemas.microsoft.com/office/drawing/2017/model3d" xmlns:o="urn:schemas-microsoft-com:office:office" xmlns:r="http://schemas.openxmlformats.org/officeDocument/2006/relationships" xmlns:m="http://schemas.openxmlformats.org/officeDocument/2006/math" xmlns:v="urn:schemas-microsoft-com:vml" xmlns:wp14="http://schemas.microsoft.com/office/word/2010/wordprocessingDrawing" xmlns:wp="http://schemas.openxmlformats.org/drawingml/2006/wordprocessingDrawing" xmlns:w10="urn:schemas-microsoft-com:office:word" xmlns:w="http://schemas.openxmlformats.org/wordprocessingml/2006/main" xmlns:w14="http://schemas.microsoft.com/office/word/2010/wordml" xmlns:w15="http://schemas.microsoft.com/office/word/2012/wordml" xmlns:w16cex="http://schemas.microsoft.com/office/word/2018/wordml/cex" xmlns:w16cid="http://schemas.microsoft.com/office/word/2016/wordml/cid" xmlns:w16="http://schemas.microsoft.com/office/word/2018/wordml" xmlns:w16sdtdh="http://schemas.microsoft.com/office/word/2020/wordml/sdtdatahash" xmlns:w16se="http://schemas.microsoft.com/office/word/2015/wordml/symex" xmlns:wpg="http://schemas.microsoft.com/office/word/2010/wordprocessingGroup" xmlns:wpi="http://schemas.microsoft.com/office/word/2010/wordprocessingInk" xmlns:wne="http://schemas.microsoft.com/office/word/2006/wordml" xmlns:wps="http://schemas.microsoft.com/office/word/2010/wordprocessingShape" mc:Ignorable="w14 w15 w16se w16cid w16 w16cex w16sdtdh wp14">
   <w:p>
     <w:pPr>
       <w:pStyle w:val="BodyText"/>
@@ -6857,7 +6713,7 @@
 </file>
 
 <file path=word/footer2.xml><?xml version="1.0" encoding="utf-8"?>
-<w:ftr xmlns:ve="http://schemas.openxmlformats.org/markup-compatibility/2006" xmlns:o="urn:schemas-microsoft-com:office:office" xmlns:r="http://schemas.openxmlformats.org/officeDocument/2006/relationships" xmlns:m="http://schemas.openxmlformats.org/officeDocument/2006/math" xmlns:v="urn:schemas-microsoft-com:vml" xmlns:wp="http://schemas.openxmlformats.org/drawingml/2006/wordprocessingDrawing" xmlns:w10="urn:schemas-microsoft-com:office:word" xmlns:w="http://schemas.openxmlformats.org/wordprocessingml/2006/main" xmlns:wne="http://schemas.microsoft.com/office/word/2006/wordml">
+<w:ftr xmlns:wpc="http://schemas.microsoft.com/office/word/2010/wordprocessingCanvas" xmlns:cx="http://schemas.microsoft.com/office/drawing/2014/chartex" xmlns:cx1="http://schemas.microsoft.com/office/drawing/2015/9/8/chartex" xmlns:cx2="http://schemas.microsoft.com/office/drawing/2015/10/21/chartex" xmlns:cx3="http://schemas.microsoft.com/office/drawing/2016/5/9/chartex" xmlns:cx4="http://schemas.microsoft.com/office/drawing/2016/5/10/chartex" xmlns:cx5="http://schemas.microsoft.com/office/drawing/2016/5/11/chartex" xmlns:cx6="http://schemas.microsoft.com/office/drawing/2016/5/12/chartex" xmlns:cx7="http://schemas.microsoft.com/office/drawing/2016/5/13/chartex" xmlns:cx8="http://schemas.microsoft.com/office/drawing/2016/5/14/chartex" xmlns:mc="http://schemas.openxmlformats.org/markup-compatibility/2006" xmlns:aink="http://schemas.microsoft.com/office/drawing/2016/ink" xmlns:am3d="http://schemas.microsoft.com/office/drawing/2017/model3d" xmlns:o="urn:schemas-microsoft-com:office:office" xmlns:r="http://schemas.openxmlformats.org/officeDocument/2006/relationships" xmlns:m="http://schemas.openxmlformats.org/officeDocument/2006/math" xmlns:v="urn:schemas-microsoft-com:vml" xmlns:wp14="http://schemas.microsoft.com/office/word/2010/wordprocessingDrawing" xmlns:wp="http://schemas.openxmlformats.org/drawingml/2006/wordprocessingDrawing" xmlns:w10="urn:schemas-microsoft-com:office:word" xmlns:w="http://schemas.openxmlformats.org/wordprocessingml/2006/main" xmlns:w14="http://schemas.microsoft.com/office/word/2010/wordml" xmlns:w15="http://schemas.microsoft.com/office/word/2012/wordml" xmlns:w16cex="http://schemas.microsoft.com/office/word/2018/wordml/cex" xmlns:w16cid="http://schemas.microsoft.com/office/word/2016/wordml/cid" xmlns:w16="http://schemas.microsoft.com/office/word/2018/wordml" xmlns:w16sdtdh="http://schemas.microsoft.com/office/word/2020/wordml/sdtdatahash" xmlns:w16se="http://schemas.microsoft.com/office/word/2015/wordml/symex" xmlns:wpg="http://schemas.microsoft.com/office/word/2010/wordprocessingGroup" xmlns:wpi="http://schemas.microsoft.com/office/word/2010/wordprocessingInk" xmlns:wne="http://schemas.microsoft.com/office/word/2006/wordml" xmlns:wps="http://schemas.microsoft.com/office/word/2010/wordprocessingShape" mc:Ignorable="w14 w15 w16se w16cid w16 w16cex w16sdtdh wp14">
   <w:p>
     <w:pPr>
       <w:pStyle w:val="BodyText"/>
@@ -6871,7 +6727,7 @@
 </file>
 
 <file path=word/footer3.xml><?xml version="1.0" encoding="utf-8"?>
-<w:ftr xmlns:ve="http://schemas.openxmlformats.org/markup-compatibility/2006" xmlns:o="urn:schemas-microsoft-com:office:office" xmlns:r="http://schemas.openxmlformats.org/officeDocument/2006/relationships" xmlns:m="http://schemas.openxmlformats.org/officeDocument/2006/math" xmlns:v="urn:schemas-microsoft-com:vml" xmlns:wp="http://schemas.openxmlformats.org/drawingml/2006/wordprocessingDrawing" xmlns:w10="urn:schemas-microsoft-com:office:word" xmlns:w="http://schemas.openxmlformats.org/wordprocessingml/2006/main" xmlns:wne="http://schemas.microsoft.com/office/word/2006/wordml">
+<w:ftr xmlns:wpc="http://schemas.microsoft.com/office/word/2010/wordprocessingCanvas" xmlns:cx="http://schemas.microsoft.com/office/drawing/2014/chartex" xmlns:cx1="http://schemas.microsoft.com/office/drawing/2015/9/8/chartex" xmlns:cx2="http://schemas.microsoft.com/office/drawing/2015/10/21/chartex" xmlns:cx3="http://schemas.microsoft.com/office/drawing/2016/5/9/chartex" xmlns:cx4="http://schemas.microsoft.com/office/drawing/2016/5/10/chartex" xmlns:cx5="http://schemas.microsoft.com/office/drawing/2016/5/11/chartex" xmlns:cx6="http://schemas.microsoft.com/office/drawing/2016/5/12/chartex" xmlns:cx7="http://schemas.microsoft.com/office/drawing/2016/5/13/chartex" xmlns:cx8="http://schemas.microsoft.com/office/drawing/2016/5/14/chartex" xmlns:mc="http://schemas.openxmlformats.org/markup-compatibility/2006" xmlns:aink="http://schemas.microsoft.com/office/drawing/2016/ink" xmlns:am3d="http://schemas.microsoft.com/office/drawing/2017/model3d" xmlns:o="urn:schemas-microsoft-com:office:office" xmlns:r="http://schemas.openxmlformats.org/officeDocument/2006/relationships" xmlns:m="http://schemas.openxmlformats.org/officeDocument/2006/math" xmlns:v="urn:schemas-microsoft-com:vml" xmlns:wp14="http://schemas.microsoft.com/office/word/2010/wordprocessingDrawing" xmlns:wp="http://schemas.openxmlformats.org/drawingml/2006/wordprocessingDrawing" xmlns:w10="urn:schemas-microsoft-com:office:word" xmlns:w="http://schemas.openxmlformats.org/wordprocessingml/2006/main" xmlns:w14="http://schemas.microsoft.com/office/word/2010/wordml" xmlns:w15="http://schemas.microsoft.com/office/word/2012/wordml" xmlns:w16cex="http://schemas.microsoft.com/office/word/2018/wordml/cex" xmlns:w16cid="http://schemas.microsoft.com/office/word/2016/wordml/cid" xmlns:w16="http://schemas.microsoft.com/office/word/2018/wordml" xmlns:w16sdtdh="http://schemas.microsoft.com/office/word/2020/wordml/sdtdatahash" xmlns:w16se="http://schemas.microsoft.com/office/word/2015/wordml/symex" xmlns:wpg="http://schemas.microsoft.com/office/word/2010/wordprocessingGroup" xmlns:wpi="http://schemas.microsoft.com/office/word/2010/wordprocessingInk" xmlns:wne="http://schemas.microsoft.com/office/word/2006/wordml" xmlns:wps="http://schemas.microsoft.com/office/word/2010/wordprocessingShape" mc:Ignorable="w14 w15 w16se w16cid w16 w16cex w16sdtdh wp14">
   <w:p>
     <w:pPr>
       <w:pStyle w:val="BodyText"/>
@@ -6881,7 +6737,7 @@
       </w:rPr>
     </w:pPr>
     <w:r>
-      <w:pict>
+      <w:pict w14:anchorId="1FAAE82A">
         <v:shapetype id="_x0000_t202" coordsize="21600,21600" o:spt="202" path="m,l,21600r21600,l21600,xe">
           <v:stroke joinstyle="miter"/>
           <v:path gradientshapeok="t" o:connecttype="rect"/>
@@ -6942,7 +6798,7 @@
       </w:pict>
     </w:r>
     <w:r>
-      <w:pict>
+      <w:pict w14:anchorId="7A995FAE">
         <v:shape id="_x0000_s2057" type="#_x0000_t202" style="position:absolute;margin-left:334.2pt;margin-top:710.2pt;width:172.45pt;height:15.3pt;z-index:-16859648;mso-position-horizontal-relative:page;mso-position-vertical-relative:page" filled="f" stroked="f">
           <v:textbox style="mso-next-textbox:#_x0000_s2057" inset="0,0,0,0">
             <w:txbxContent>
@@ -7003,7 +6859,7 @@
 </file>
 
 <file path=word/footer4.xml><?xml version="1.0" encoding="utf-8"?>
-<w:ftr xmlns:ve="http://schemas.openxmlformats.org/markup-compatibility/2006" xmlns:o="urn:schemas-microsoft-com:office:office" xmlns:r="http://schemas.openxmlformats.org/officeDocument/2006/relationships" xmlns:m="http://schemas.openxmlformats.org/officeDocument/2006/math" xmlns:v="urn:schemas-microsoft-com:vml" xmlns:wp="http://schemas.openxmlformats.org/drawingml/2006/wordprocessingDrawing" xmlns:w10="urn:schemas-microsoft-com:office:word" xmlns:w="http://schemas.openxmlformats.org/wordprocessingml/2006/main" xmlns:wne="http://schemas.microsoft.com/office/word/2006/wordml">
+<w:ftr xmlns:wpc="http://schemas.microsoft.com/office/word/2010/wordprocessingCanvas" xmlns:cx="http://schemas.microsoft.com/office/drawing/2014/chartex" xmlns:cx1="http://schemas.microsoft.com/office/drawing/2015/9/8/chartex" xmlns:cx2="http://schemas.microsoft.com/office/drawing/2015/10/21/chartex" xmlns:cx3="http://schemas.microsoft.com/office/drawing/2016/5/9/chartex" xmlns:cx4="http://schemas.microsoft.com/office/drawing/2016/5/10/chartex" xmlns:cx5="http://schemas.microsoft.com/office/drawing/2016/5/11/chartex" xmlns:cx6="http://schemas.microsoft.com/office/drawing/2016/5/12/chartex" xmlns:cx7="http://schemas.microsoft.com/office/drawing/2016/5/13/chartex" xmlns:cx8="http://schemas.microsoft.com/office/drawing/2016/5/14/chartex" xmlns:mc="http://schemas.openxmlformats.org/markup-compatibility/2006" xmlns:aink="http://schemas.microsoft.com/office/drawing/2016/ink" xmlns:am3d="http://schemas.microsoft.com/office/drawing/2017/model3d" xmlns:o="urn:schemas-microsoft-com:office:office" xmlns:r="http://schemas.openxmlformats.org/officeDocument/2006/relationships" xmlns:m="http://schemas.openxmlformats.org/officeDocument/2006/math" xmlns:v="urn:schemas-microsoft-com:vml" xmlns:wp14="http://schemas.microsoft.com/office/word/2010/wordprocessingDrawing" xmlns:wp="http://schemas.openxmlformats.org/drawingml/2006/wordprocessingDrawing" xmlns:w10="urn:schemas-microsoft-com:office:word" xmlns:w="http://schemas.openxmlformats.org/wordprocessingml/2006/main" xmlns:w14="http://schemas.microsoft.com/office/word/2010/wordml" xmlns:w15="http://schemas.microsoft.com/office/word/2012/wordml" xmlns:w16cex="http://schemas.microsoft.com/office/word/2018/wordml/cex" xmlns:w16cid="http://schemas.microsoft.com/office/word/2016/wordml/cid" xmlns:w16="http://schemas.microsoft.com/office/word/2018/wordml" xmlns:w16sdtdh="http://schemas.microsoft.com/office/word/2020/wordml/sdtdatahash" xmlns:w16se="http://schemas.microsoft.com/office/word/2015/wordml/symex" xmlns:wpg="http://schemas.microsoft.com/office/word/2010/wordprocessingGroup" xmlns:wpi="http://schemas.microsoft.com/office/word/2010/wordprocessingInk" xmlns:wne="http://schemas.microsoft.com/office/word/2006/wordml" xmlns:wps="http://schemas.microsoft.com/office/word/2010/wordprocessingShape" mc:Ignorable="w14 w15 w16se w16cid w16 w16cex w16sdtdh wp14">
   <w:p>
     <w:pPr>
       <w:pStyle w:val="BodyText"/>
@@ -7017,7 +6873,7 @@
 </file>
 
 <file path=word/footer5.xml><?xml version="1.0" encoding="utf-8"?>
-<w:ftr xmlns:ve="http://schemas.openxmlformats.org/markup-compatibility/2006" xmlns:o="urn:schemas-microsoft-com:office:office" xmlns:r="http://schemas.openxmlformats.org/officeDocument/2006/relationships" xmlns:m="http://schemas.openxmlformats.org/officeDocument/2006/math" xmlns:v="urn:schemas-microsoft-com:vml" xmlns:wp="http://schemas.openxmlformats.org/drawingml/2006/wordprocessingDrawing" xmlns:w10="urn:schemas-microsoft-com:office:word" xmlns:w="http://schemas.openxmlformats.org/wordprocessingml/2006/main" xmlns:wne="http://schemas.microsoft.com/office/word/2006/wordml">
+<w:ftr xmlns:wpc="http://schemas.microsoft.com/office/word/2010/wordprocessingCanvas" xmlns:cx="http://schemas.microsoft.com/office/drawing/2014/chartex" xmlns:cx1="http://schemas.microsoft.com/office/drawing/2015/9/8/chartex" xmlns:cx2="http://schemas.microsoft.com/office/drawing/2015/10/21/chartex" xmlns:cx3="http://schemas.microsoft.com/office/drawing/2016/5/9/chartex" xmlns:cx4="http://schemas.microsoft.com/office/drawing/2016/5/10/chartex" xmlns:cx5="http://schemas.microsoft.com/office/drawing/2016/5/11/chartex" xmlns:cx6="http://schemas.microsoft.com/office/drawing/2016/5/12/chartex" xmlns:cx7="http://schemas.microsoft.com/office/drawing/2016/5/13/chartex" xmlns:cx8="http://schemas.microsoft.com/office/drawing/2016/5/14/chartex" xmlns:mc="http://schemas.openxmlformats.org/markup-compatibility/2006" xmlns:aink="http://schemas.microsoft.com/office/drawing/2016/ink" xmlns:am3d="http://schemas.microsoft.com/office/drawing/2017/model3d" xmlns:o="urn:schemas-microsoft-com:office:office" xmlns:r="http://schemas.openxmlformats.org/officeDocument/2006/relationships" xmlns:m="http://schemas.openxmlformats.org/officeDocument/2006/math" xmlns:v="urn:schemas-microsoft-com:vml" xmlns:wp14="http://schemas.microsoft.com/office/word/2010/wordprocessingDrawing" xmlns:wp="http://schemas.openxmlformats.org/drawingml/2006/wordprocessingDrawing" xmlns:w10="urn:schemas-microsoft-com:office:word" xmlns:w="http://schemas.openxmlformats.org/wordprocessingml/2006/main" xmlns:w14="http://schemas.microsoft.com/office/word/2010/wordml" xmlns:w15="http://schemas.microsoft.com/office/word/2012/wordml" xmlns:w16cex="http://schemas.microsoft.com/office/word/2018/wordml/cex" xmlns:w16cid="http://schemas.microsoft.com/office/word/2016/wordml/cid" xmlns:w16="http://schemas.microsoft.com/office/word/2018/wordml" xmlns:w16sdtdh="http://schemas.microsoft.com/office/word/2020/wordml/sdtdatahash" xmlns:w16se="http://schemas.microsoft.com/office/word/2015/wordml/symex" xmlns:wpg="http://schemas.microsoft.com/office/word/2010/wordprocessingGroup" xmlns:wpi="http://schemas.microsoft.com/office/word/2010/wordprocessingInk" xmlns:wne="http://schemas.microsoft.com/office/word/2006/wordml" xmlns:wps="http://schemas.microsoft.com/office/word/2010/wordprocessingShape" mc:Ignorable="w14 w15 w16se w16cid w16 w16cex w16sdtdh wp14">
   <w:p>
     <w:pPr>
       <w:pStyle w:val="BodyText"/>
@@ -7031,15 +6887,15 @@
 </file>
 
 <file path=word/footnotes.xml><?xml version="1.0" encoding="utf-8"?>
-<w:footnotes xmlns:ve="http://schemas.openxmlformats.org/markup-compatibility/2006" xmlns:o="urn:schemas-microsoft-com:office:office" xmlns:r="http://schemas.openxmlformats.org/officeDocument/2006/relationships" xmlns:m="http://schemas.openxmlformats.org/officeDocument/2006/math" xmlns:v="urn:schemas-microsoft-com:vml" xmlns:wp="http://schemas.openxmlformats.org/drawingml/2006/wordprocessingDrawing" xmlns:w10="urn:schemas-microsoft-com:office:word" xmlns:w="http://schemas.openxmlformats.org/wordprocessingml/2006/main" xmlns:wne="http://schemas.microsoft.com/office/word/2006/wordml">
-  <w:footnote w:type="separator" w:id="0">
+<w:footnotes xmlns:wpc="http://schemas.microsoft.com/office/word/2010/wordprocessingCanvas" xmlns:cx="http://schemas.microsoft.com/office/drawing/2014/chartex" xmlns:cx1="http://schemas.microsoft.com/office/drawing/2015/9/8/chartex" xmlns:cx2="http://schemas.microsoft.com/office/drawing/2015/10/21/chartex" xmlns:cx3="http://schemas.microsoft.com/office/drawing/2016/5/9/chartex" xmlns:cx4="http://schemas.microsoft.com/office/drawing/2016/5/10/chartex" xmlns:cx5="http://schemas.microsoft.com/office/drawing/2016/5/11/chartex" xmlns:cx6="http://schemas.microsoft.com/office/drawing/2016/5/12/chartex" xmlns:cx7="http://schemas.microsoft.com/office/drawing/2016/5/13/chartex" xmlns:cx8="http://schemas.microsoft.com/office/drawing/2016/5/14/chartex" xmlns:mc="http://schemas.openxmlformats.org/markup-compatibility/2006" xmlns:aink="http://schemas.microsoft.com/office/drawing/2016/ink" xmlns:am3d="http://schemas.microsoft.com/office/drawing/2017/model3d" xmlns:o="urn:schemas-microsoft-com:office:office" xmlns:r="http://schemas.openxmlformats.org/officeDocument/2006/relationships" xmlns:m="http://schemas.openxmlformats.org/officeDocument/2006/math" xmlns:v="urn:schemas-microsoft-com:vml" xmlns:wp14="http://schemas.microsoft.com/office/word/2010/wordprocessingDrawing" xmlns:wp="http://schemas.openxmlformats.org/drawingml/2006/wordprocessingDrawing" xmlns:w10="urn:schemas-microsoft-com:office:word" xmlns:w="http://schemas.openxmlformats.org/wordprocessingml/2006/main" xmlns:w14="http://schemas.microsoft.com/office/word/2010/wordml" xmlns:w15="http://schemas.microsoft.com/office/word/2012/wordml" xmlns:w16cex="http://schemas.microsoft.com/office/word/2018/wordml/cex" xmlns:w16cid="http://schemas.microsoft.com/office/word/2016/wordml/cid" xmlns:w16="http://schemas.microsoft.com/office/word/2018/wordml" xmlns:w16sdtdh="http://schemas.microsoft.com/office/word/2020/wordml/sdtdatahash" xmlns:w16se="http://schemas.microsoft.com/office/word/2015/wordml/symex" xmlns:wpg="http://schemas.microsoft.com/office/word/2010/wordprocessingGroup" xmlns:wpi="http://schemas.microsoft.com/office/word/2010/wordprocessingInk" xmlns:wne="http://schemas.microsoft.com/office/word/2006/wordml" xmlns:wps="http://schemas.microsoft.com/office/word/2010/wordprocessingShape" mc:Ignorable="w14 w15 w16se w16cid w16 w16cex w16sdtdh wp14">
+  <w:footnote w:type="separator" w:id="-1">
     <w:p>
       <w:r>
         <w:separator/>
       </w:r>
     </w:p>
   </w:footnote>
-  <w:footnote w:type="continuationSeparator" w:id="1">
+  <w:footnote w:type="continuationSeparator" w:id="0">
     <w:p>
       <w:r>
         <w:continuationSeparator/>
@@ -7050,8 +6906,8 @@
 </file>
 
 <file path=word/numbering.xml><?xml version="1.0" encoding="utf-8"?>
-<w:numbering xmlns:ve="http://schemas.openxmlformats.org/markup-compatibility/2006" xmlns:o="urn:schemas-microsoft-com:office:office" xmlns:r="http://schemas.openxmlformats.org/officeDocument/2006/relationships" xmlns:m="http://schemas.openxmlformats.org/officeDocument/2006/math" xmlns:v="urn:schemas-microsoft-com:vml" xmlns:wp="http://schemas.openxmlformats.org/drawingml/2006/wordprocessingDrawing" xmlns:w10="urn:schemas-microsoft-com:office:word" xmlns:w="http://schemas.openxmlformats.org/wordprocessingml/2006/main" xmlns:wne="http://schemas.microsoft.com/office/word/2006/wordml">
-  <w:abstractNum w:abstractNumId="0">
+<w:numbering xmlns:wpc="http://schemas.microsoft.com/office/word/2010/wordprocessingCanvas" xmlns:cx="http://schemas.microsoft.com/office/drawing/2014/chartex" xmlns:cx1="http://schemas.microsoft.com/office/drawing/2015/9/8/chartex" xmlns:cx2="http://schemas.microsoft.com/office/drawing/2015/10/21/chartex" xmlns:cx3="http://schemas.microsoft.com/office/drawing/2016/5/9/chartex" xmlns:cx4="http://schemas.microsoft.com/office/drawing/2016/5/10/chartex" xmlns:cx5="http://schemas.microsoft.com/office/drawing/2016/5/11/chartex" xmlns:cx6="http://schemas.microsoft.com/office/drawing/2016/5/12/chartex" xmlns:cx7="http://schemas.microsoft.com/office/drawing/2016/5/13/chartex" xmlns:cx8="http://schemas.microsoft.com/office/drawing/2016/5/14/chartex" xmlns:mc="http://schemas.openxmlformats.org/markup-compatibility/2006" xmlns:aink="http://schemas.microsoft.com/office/drawing/2016/ink" xmlns:am3d="http://schemas.microsoft.com/office/drawing/2017/model3d" xmlns:o="urn:schemas-microsoft-com:office:office" xmlns:r="http://schemas.openxmlformats.org/officeDocument/2006/relationships" xmlns:m="http://schemas.openxmlformats.org/officeDocument/2006/math" xmlns:v="urn:schemas-microsoft-com:vml" xmlns:wp14="http://schemas.microsoft.com/office/word/2010/wordprocessingDrawing" xmlns:wp="http://schemas.openxmlformats.org/drawingml/2006/wordprocessingDrawing" xmlns:w10="urn:schemas-microsoft-com:office:word" xmlns:w="http://schemas.openxmlformats.org/wordprocessingml/2006/main" xmlns:w14="http://schemas.microsoft.com/office/word/2010/wordml" xmlns:w15="http://schemas.microsoft.com/office/word/2012/wordml" xmlns:w16cex="http://schemas.microsoft.com/office/word/2018/wordml/cex" xmlns:w16cid="http://schemas.microsoft.com/office/word/2016/wordml/cid" xmlns:w16="http://schemas.microsoft.com/office/word/2018/wordml" xmlns:w16sdtdh="http://schemas.microsoft.com/office/word/2020/wordml/sdtdatahash" xmlns:w16se="http://schemas.microsoft.com/office/word/2015/wordml/symex" xmlns:wpg="http://schemas.microsoft.com/office/word/2010/wordprocessingGroup" xmlns:wpi="http://schemas.microsoft.com/office/word/2010/wordprocessingInk" xmlns:wne="http://schemas.microsoft.com/office/word/2006/wordml" xmlns:wps="http://schemas.microsoft.com/office/word/2010/wordprocessingShape" mc:Ignorable="w14 w15 w16se w16cid w16 w16cex w16sdtdh wp14">
+  <w:abstractNum w:abstractNumId="0" w15:restartNumberingAfterBreak="0">
     <w:nsid w:val="01F25285"/>
     <w:multiLevelType w:val="hybridMultilevel"/>
     <w:tmpl w:val="DE168F54"/>
@@ -7172,7 +7028,7 @@
       </w:rPr>
     </w:lvl>
   </w:abstractNum>
-  <w:abstractNum w:abstractNumId="1">
+  <w:abstractNum w:abstractNumId="1" w15:restartNumberingAfterBreak="0">
     <w:nsid w:val="021C0B96"/>
     <w:multiLevelType w:val="hybridMultilevel"/>
     <w:tmpl w:val="851860CC"/>
@@ -7282,7 +7138,7 @@
       </w:rPr>
     </w:lvl>
   </w:abstractNum>
-  <w:abstractNum w:abstractNumId="2">
+  <w:abstractNum w:abstractNumId="2" w15:restartNumberingAfterBreak="0">
     <w:nsid w:val="0EB90F7A"/>
     <w:multiLevelType w:val="hybridMultilevel"/>
     <w:tmpl w:val="6DB2A37C"/>
@@ -7395,7 +7251,7 @@
       </w:rPr>
     </w:lvl>
   </w:abstractNum>
-  <w:abstractNum w:abstractNumId="3">
+  <w:abstractNum w:abstractNumId="3" w15:restartNumberingAfterBreak="0">
     <w:nsid w:val="19230452"/>
     <w:multiLevelType w:val="hybridMultilevel"/>
     <w:tmpl w:val="F79E2E24"/>
@@ -7512,7 +7368,7 @@
       </w:rPr>
     </w:lvl>
   </w:abstractNum>
-  <w:abstractNum w:abstractNumId="4">
+  <w:abstractNum w:abstractNumId="4" w15:restartNumberingAfterBreak="0">
     <w:nsid w:val="1F924A8D"/>
     <w:multiLevelType w:val="hybridMultilevel"/>
     <w:tmpl w:val="7BF04520"/>
@@ -7628,7 +7484,7 @@
       </w:rPr>
     </w:lvl>
   </w:abstractNum>
-  <w:abstractNum w:abstractNumId="5">
+  <w:abstractNum w:abstractNumId="5" w15:restartNumberingAfterBreak="0">
     <w:nsid w:val="26124320"/>
     <w:multiLevelType w:val="hybridMultilevel"/>
     <w:tmpl w:val="E4C28878"/>
@@ -7738,7 +7594,7 @@
       </w:rPr>
     </w:lvl>
   </w:abstractNum>
-  <w:abstractNum w:abstractNumId="6">
+  <w:abstractNum w:abstractNumId="6" w15:restartNumberingAfterBreak="0">
     <w:nsid w:val="2A0C3A68"/>
     <w:multiLevelType w:val="hybridMultilevel"/>
     <w:tmpl w:val="F49A65D8"/>
@@ -7854,7 +7710,7 @@
       </w:rPr>
     </w:lvl>
   </w:abstractNum>
-  <w:abstractNum w:abstractNumId="7">
+  <w:abstractNum w:abstractNumId="7" w15:restartNumberingAfterBreak="0">
     <w:nsid w:val="2B3263F8"/>
     <w:multiLevelType w:val="hybridMultilevel"/>
     <w:tmpl w:val="B0F0539C"/>
@@ -7967,7 +7823,7 @@
       </w:rPr>
     </w:lvl>
   </w:abstractNum>
-  <w:abstractNum w:abstractNumId="8">
+  <w:abstractNum w:abstractNumId="8" w15:restartNumberingAfterBreak="0">
     <w:nsid w:val="2C0E4718"/>
     <w:multiLevelType w:val="hybridMultilevel"/>
     <w:tmpl w:val="4E0EC4F8"/>
@@ -8082,7 +7938,7 @@
       </w:rPr>
     </w:lvl>
   </w:abstractNum>
-  <w:abstractNum w:abstractNumId="9">
+  <w:abstractNum w:abstractNumId="9" w15:restartNumberingAfterBreak="0">
     <w:nsid w:val="410E7629"/>
     <w:multiLevelType w:val="hybridMultilevel"/>
     <w:tmpl w:val="F7981990"/>
@@ -8192,7 +8048,7 @@
       </w:rPr>
     </w:lvl>
   </w:abstractNum>
-  <w:abstractNum w:abstractNumId="10">
+  <w:abstractNum w:abstractNumId="10" w15:restartNumberingAfterBreak="0">
     <w:nsid w:val="4C080598"/>
     <w:multiLevelType w:val="hybridMultilevel"/>
     <w:tmpl w:val="A9883030"/>
@@ -8307,7 +8163,7 @@
       </w:rPr>
     </w:lvl>
   </w:abstractNum>
-  <w:abstractNum w:abstractNumId="11">
+  <w:abstractNum w:abstractNumId="11" w15:restartNumberingAfterBreak="0">
     <w:nsid w:val="5DB10DE6"/>
     <w:multiLevelType w:val="hybridMultilevel"/>
     <w:tmpl w:val="5C580388"/>
@@ -8417,7 +8273,7 @@
       </w:rPr>
     </w:lvl>
   </w:abstractNum>
-  <w:abstractNum w:abstractNumId="12">
+  <w:abstractNum w:abstractNumId="12" w15:restartNumberingAfterBreak="0">
     <w:nsid w:val="60B0043D"/>
     <w:multiLevelType w:val="hybridMultilevel"/>
     <w:tmpl w:val="1422B046"/>
@@ -8527,7 +8383,7 @@
       </w:rPr>
     </w:lvl>
   </w:abstractNum>
-  <w:abstractNum w:abstractNumId="13">
+  <w:abstractNum w:abstractNumId="13" w15:restartNumberingAfterBreak="0">
     <w:nsid w:val="68584179"/>
     <w:multiLevelType w:val="hybridMultilevel"/>
     <w:tmpl w:val="88F8351E"/>
@@ -8637,7 +8493,7 @@
       </w:rPr>
     </w:lvl>
   </w:abstractNum>
-  <w:abstractNum w:abstractNumId="14">
+  <w:abstractNum w:abstractNumId="14" w15:restartNumberingAfterBreak="0">
     <w:nsid w:val="72F16722"/>
     <w:multiLevelType w:val="hybridMultilevel"/>
     <w:tmpl w:val="5100F856"/>
@@ -8747,7 +8603,7 @@
       </w:rPr>
     </w:lvl>
   </w:abstractNum>
-  <w:abstractNum w:abstractNumId="15">
+  <w:abstractNum w:abstractNumId="15" w15:restartNumberingAfterBreak="0">
     <w:nsid w:val="752F5852"/>
     <w:multiLevelType w:val="hybridMultilevel"/>
     <w:tmpl w:val="A176B56A"/>
@@ -8857,7 +8713,7 @@
       </w:rPr>
     </w:lvl>
   </w:abstractNum>
-  <w:abstractNum w:abstractNumId="16">
+  <w:abstractNum w:abstractNumId="16" w15:restartNumberingAfterBreak="0">
     <w:nsid w:val="7B8E42B1"/>
     <w:multiLevelType w:val="hybridMultilevel"/>
     <w:tmpl w:val="3732FB36"/>
@@ -9027,7 +8883,7 @@
 </file>
 
 <file path=word/styles.xml><?xml version="1.0" encoding="utf-8"?>
-<w:styles xmlns:r="http://schemas.openxmlformats.org/officeDocument/2006/relationships" xmlns:w="http://schemas.openxmlformats.org/wordprocessingml/2006/main">
+<w:styles xmlns:mc="http://schemas.openxmlformats.org/markup-compatibility/2006" xmlns:r="http://schemas.openxmlformats.org/officeDocument/2006/relationships" xmlns:w="http://schemas.openxmlformats.org/wordprocessingml/2006/main" xmlns:w14="http://schemas.microsoft.com/office/word/2010/wordml" xmlns:w15="http://schemas.microsoft.com/office/word/2012/wordml" xmlns:w16cex="http://schemas.microsoft.com/office/word/2018/wordml/cex" xmlns:w16cid="http://schemas.microsoft.com/office/word/2016/wordml/cid" xmlns:w16="http://schemas.microsoft.com/office/word/2018/wordml" xmlns:w16sdtdh="http://schemas.microsoft.com/office/word/2020/wordml/sdtdatahash" xmlns:w16se="http://schemas.microsoft.com/office/word/2015/wordml/symex" mc:Ignorable="w14 w15 w16se w16cid w16 w16cex w16sdtdh">
   <w:docDefaults>
     <w:rPrDefault>
       <w:rPr>
@@ -9045,144 +8901,383 @@
       </w:pPr>
     </w:pPrDefault>
   </w:docDefaults>
-  <w:latentStyles w:defLockedState="0" w:defUIPriority="99" w:defSemiHidden="1" w:defUnhideWhenUsed="1" w:defQFormat="0" w:count="267">
-    <w:lsdException w:name="Normal" w:semiHidden="0" w:uiPriority="0" w:unhideWhenUsed="0" w:qFormat="1"/>
-    <w:lsdException w:name="heading 1" w:semiHidden="0" w:uiPriority="9" w:unhideWhenUsed="0" w:qFormat="1"/>
-    <w:lsdException w:name="heading 2" w:uiPriority="9" w:qFormat="1"/>
-    <w:lsdException w:name="heading 3" w:uiPriority="9" w:qFormat="1"/>
-    <w:lsdException w:name="heading 4" w:uiPriority="9" w:qFormat="1"/>
-    <w:lsdException w:name="heading 5" w:uiPriority="9" w:qFormat="1"/>
-    <w:lsdException w:name="heading 6" w:uiPriority="9" w:qFormat="1"/>
-    <w:lsdException w:name="heading 7" w:uiPriority="9" w:qFormat="1"/>
-    <w:lsdException w:name="heading 8" w:uiPriority="9" w:qFormat="1"/>
-    <w:lsdException w:name="heading 9" w:uiPriority="9" w:qFormat="1"/>
-    <w:lsdException w:name="toc 1" w:uiPriority="39"/>
-    <w:lsdException w:name="toc 2" w:uiPriority="39"/>
-    <w:lsdException w:name="toc 3" w:uiPriority="39"/>
-    <w:lsdException w:name="toc 4" w:uiPriority="39"/>
-    <w:lsdException w:name="toc 5" w:uiPriority="39"/>
-    <w:lsdException w:name="toc 6" w:uiPriority="39"/>
-    <w:lsdException w:name="toc 7" w:uiPriority="39"/>
-    <w:lsdException w:name="toc 8" w:uiPriority="39"/>
-    <w:lsdException w:name="toc 9" w:uiPriority="39"/>
-    <w:lsdException w:name="caption" w:uiPriority="35" w:qFormat="1"/>
-    <w:lsdException w:name="Title" w:semiHidden="0" w:uiPriority="10" w:unhideWhenUsed="0" w:qFormat="1"/>
-    <w:lsdException w:name="Default Paragraph Font" w:uiPriority="1"/>
-    <w:lsdException w:name="Subtitle" w:semiHidden="0" w:uiPriority="11" w:unhideWhenUsed="0" w:qFormat="1"/>
-    <w:lsdException w:name="Strong" w:semiHidden="0" w:uiPriority="22" w:unhideWhenUsed="0" w:qFormat="1"/>
-    <w:lsdException w:name="Emphasis" w:semiHidden="0" w:uiPriority="20" w:unhideWhenUsed="0" w:qFormat="1"/>
-    <w:lsdException w:name="Table Grid" w:semiHidden="0" w:uiPriority="59" w:unhideWhenUsed="0"/>
-    <w:lsdException w:name="Placeholder Text" w:unhideWhenUsed="0"/>
-    <w:lsdException w:name="No Spacing" w:semiHidden="0" w:uiPriority="1" w:unhideWhenUsed="0" w:qFormat="1"/>
-    <w:lsdException w:name="Light Shading" w:semiHidden="0" w:uiPriority="60" w:unhideWhenUsed="0"/>
-    <w:lsdException w:name="Light List" w:semiHidden="0" w:uiPriority="61" w:unhideWhenUsed="0"/>
-    <w:lsdException w:name="Light Grid" w:semiHidden="0" w:uiPriority="62" w:unhideWhenUsed="0"/>
-    <w:lsdException w:name="Medium Shading 1" w:semiHidden="0" w:uiPriority="63" w:unhideWhenUsed="0"/>
-    <w:lsdException w:name="Medium Shading 2" w:semiHidden="0" w:uiPriority="64" w:unhideWhenUsed="0"/>
-    <w:lsdException w:name="Medium List 1" w:semiHidden="0" w:uiPriority="65" w:unhideWhenUsed="0"/>
-    <w:lsdException w:name="Medium List 2" w:semiHidden="0" w:uiPriority="66" w:unhideWhenUsed="0"/>
-    <w:lsdException w:name="Medium Grid 1" w:semiHidden="0" w:uiPriority="67" w:unhideWhenUsed="0"/>
-    <w:lsdException w:name="Medium Grid 2" w:semiHidden="0" w:uiPriority="68" w:unhideWhenUsed="0"/>
-    <w:lsdException w:name="Medium Grid 3" w:semiHidden="0" w:uiPriority="69" w:unhideWhenUsed="0"/>
-    <w:lsdException w:name="Dark List" w:semiHidden="0" w:uiPriority="70" w:unhideWhenUsed="0"/>
-    <w:lsdException w:name="Colorful Shading" w:semiHidden="0" w:uiPriority="71" w:unhideWhenUsed="0"/>
-    <w:lsdException w:name="Colorful List" w:semiHidden="0" w:uiPriority="72" w:unhideWhenUsed="0"/>
-    <w:lsdException w:name="Colorful Grid" w:semiHidden="0" w:uiPriority="73" w:unhideWhenUsed="0"/>
-    <w:lsdException w:name="Light Shading Accent 1" w:semiHidden="0" w:uiPriority="60" w:unhideWhenUsed="0"/>
-    <w:lsdException w:name="Light List Accent 1" w:semiHidden="0" w:uiPriority="61" w:unhideWhenUsed="0"/>
-    <w:lsdException w:name="Light Grid Accent 1" w:semiHidden="0" w:uiPriority="62" w:unhideWhenUsed="0"/>
-    <w:lsdException w:name="Medium Shading 1 Accent 1" w:semiHidden="0" w:uiPriority="63" w:unhideWhenUsed="0"/>
-    <w:lsdException w:name="Medium Shading 2 Accent 1" w:semiHidden="0" w:uiPriority="64" w:unhideWhenUsed="0"/>
-    <w:lsdException w:name="Medium List 1 Accent 1" w:semiHidden="0" w:uiPriority="65" w:unhideWhenUsed="0"/>
-    <w:lsdException w:name="Revision" w:unhideWhenUsed="0"/>
-    <w:lsdException w:name="List Paragraph" w:semiHidden="0" w:uiPriority="34" w:unhideWhenUsed="0" w:qFormat="1"/>
-    <w:lsdException w:name="Quote" w:semiHidden="0" w:uiPriority="29" w:unhideWhenUsed="0" w:qFormat="1"/>
-    <w:lsdException w:name="Intense Quote" w:semiHidden="0" w:uiPriority="30" w:unhideWhenUsed="0" w:qFormat="1"/>
-    <w:lsdException w:name="Medium List 2 Accent 1" w:semiHidden="0" w:uiPriority="66" w:unhideWhenUsed="0"/>
-    <w:lsdException w:name="Medium Grid 1 Accent 1" w:semiHidden="0" w:uiPriority="67" w:unhideWhenUsed="0"/>
-    <w:lsdException w:name="Medium Grid 2 Accent 1" w:semiHidden="0" w:uiPriority="68" w:unhideWhenUsed="0"/>
-    <w:lsdException w:name="Medium Grid 3 Accent 1" w:semiHidden="0" w:uiPriority="69" w:unhideWhenUsed="0"/>
-    <w:lsdException w:name="Dark List Accent 1" w:semiHidden="0" w:uiPriority="70" w:unhideWhenUsed="0"/>
-    <w:lsdException w:name="Colorful Shading Accent 1" w:semiHidden="0" w:uiPriority="71" w:unhideWhenUsed="0"/>
-    <w:lsdException w:name="Colorful List Accent 1" w:semiHidden="0" w:uiPriority="72" w:unhideWhenUsed="0"/>
-    <w:lsdException w:name="Colorful Grid Accent 1" w:semiHidden="0" w:uiPriority="73" w:unhideWhenUsed="0"/>
-    <w:lsdException w:name="Light Shading Accent 2" w:semiHidden="0" w:uiPriority="60" w:unhideWhenUsed="0"/>
-    <w:lsdException w:name="Light List Accent 2" w:semiHidden="0" w:uiPriority="61" w:unhideWhenUsed="0"/>
-    <w:lsdException w:name="Light Grid Accent 2" w:semiHidden="0" w:uiPriority="62" w:unhideWhenUsed="0"/>
-    <w:lsdException w:name="Medium Shading 1 Accent 2" w:semiHidden="0" w:uiPriority="63" w:unhideWhenUsed="0"/>
-    <w:lsdException w:name="Medium Shading 2 Accent 2" w:semiHidden="0" w:uiPriority="64" w:unhideWhenUsed="0"/>
-    <w:lsdException w:name="Medium List 1 Accent 2" w:semiHidden="0" w:uiPriority="65" w:unhideWhenUsed="0"/>
-    <w:lsdException w:name="Medium List 2 Accent 2" w:semiHidden="0" w:uiPriority="66" w:unhideWhenUsed="0"/>
-    <w:lsdException w:name="Medium Grid 1 Accent 2" w:semiHidden="0" w:uiPriority="67" w:unhideWhenUsed="0"/>
-    <w:lsdException w:name="Medium Grid 2 Accent 2" w:semiHidden="0" w:uiPriority="68" w:unhideWhenUsed="0"/>
-    <w:lsdException w:name="Medium Grid 3 Accent 2" w:semiHidden="0" w:uiPriority="69" w:unhideWhenUsed="0"/>
-    <w:lsdException w:name="Dark List Accent 2" w:semiHidden="0" w:uiPriority="70" w:unhideWhenUsed="0"/>
-    <w:lsdException w:name="Colorful Shading Accent 2" w:semiHidden="0" w:uiPriority="71" w:unhideWhenUsed="0"/>
-    <w:lsdException w:name="Colorful List Accent 2" w:semiHidden="0" w:uiPriority="72" w:unhideWhenUsed="0"/>
-    <w:lsdException w:name="Colorful Grid Accent 2" w:semiHidden="0" w:uiPriority="73" w:unhideWhenUsed="0"/>
-    <w:lsdException w:name="Light Shading Accent 3" w:semiHidden="0" w:uiPriority="60" w:unhideWhenUsed="0"/>
-    <w:lsdException w:name="Light List Accent 3" w:semiHidden="0" w:uiPriority="61" w:unhideWhenUsed="0"/>
-    <w:lsdException w:name="Light Grid Accent 3" w:semiHidden="0" w:uiPriority="62" w:unhideWhenUsed="0"/>
-    <w:lsdException w:name="Medium Shading 1 Accent 3" w:semiHidden="0" w:uiPriority="63" w:unhideWhenUsed="0"/>
-    <w:lsdException w:name="Medium Shading 2 Accent 3" w:semiHidden="0" w:uiPriority="64" w:unhideWhenUsed="0"/>
-    <w:lsdException w:name="Medium List 1 Accent 3" w:semiHidden="0" w:uiPriority="65" w:unhideWhenUsed="0"/>
-    <w:lsdException w:name="Medium List 2 Accent 3" w:semiHidden="0" w:uiPriority="66" w:unhideWhenUsed="0"/>
-    <w:lsdException w:name="Medium Grid 1 Accent 3" w:semiHidden="0" w:uiPriority="67" w:unhideWhenUsed="0"/>
-    <w:lsdException w:name="Medium Grid 2 Accent 3" w:semiHidden="0" w:uiPriority="68" w:unhideWhenUsed="0"/>
-    <w:lsdException w:name="Medium Grid 3 Accent 3" w:semiHidden="0" w:uiPriority="69" w:unhideWhenUsed="0"/>
-    <w:lsdException w:name="Dark List Accent 3" w:semiHidden="0" w:uiPriority="70" w:unhideWhenUsed="0"/>
-    <w:lsdException w:name="Colorful Shading Accent 3" w:semiHidden="0" w:uiPriority="71" w:unhideWhenUsed="0"/>
-    <w:lsdException w:name="Colorful List Accent 3" w:semiHidden="0" w:uiPriority="72" w:unhideWhenUsed="0"/>
-    <w:lsdException w:name="Colorful Grid Accent 3" w:semiHidden="0" w:uiPriority="73" w:unhideWhenUsed="0"/>
-    <w:lsdException w:name="Light Shading Accent 4" w:semiHidden="0" w:uiPriority="60" w:unhideWhenUsed="0"/>
-    <w:lsdException w:name="Light List Accent 4" w:semiHidden="0" w:uiPriority="61" w:unhideWhenUsed="0"/>
-    <w:lsdException w:name="Light Grid Accent 4" w:semiHidden="0" w:uiPriority="62" w:unhideWhenUsed="0"/>
-    <w:lsdException w:name="Medium Shading 1 Accent 4" w:semiHidden="0" w:uiPriority="63" w:unhideWhenUsed="0"/>
-    <w:lsdException w:name="Medium Shading 2 Accent 4" w:semiHidden="0" w:uiPriority="64" w:unhideWhenUsed="0"/>
-    <w:lsdException w:name="Medium List 1 Accent 4" w:semiHidden="0" w:uiPriority="65" w:unhideWhenUsed="0"/>
-    <w:lsdException w:name="Medium List 2 Accent 4" w:semiHidden="0" w:uiPriority="66" w:unhideWhenUsed="0"/>
-    <w:lsdException w:name="Medium Grid 1 Accent 4" w:semiHidden="0" w:uiPriority="67" w:unhideWhenUsed="0"/>
-    <w:lsdException w:name="Medium Grid 2 Accent 4" w:semiHidden="0" w:uiPriority="68" w:unhideWhenUsed="0"/>
-    <w:lsdException w:name="Medium Grid 3 Accent 4" w:semiHidden="0" w:uiPriority="69" w:unhideWhenUsed="0"/>
-    <w:lsdException w:name="Dark List Accent 4" w:semiHidden="0" w:uiPriority="70" w:unhideWhenUsed="0"/>
-    <w:lsdException w:name="Colorful Shading Accent 4" w:semiHidden="0" w:uiPriority="71" w:unhideWhenUsed="0"/>
-    <w:lsdException w:name="Colorful List Accent 4" w:semiHidden="0" w:uiPriority="72" w:unhideWhenUsed="0"/>
-    <w:lsdException w:name="Colorful Grid Accent 4" w:semiHidden="0" w:uiPriority="73" w:unhideWhenUsed="0"/>
-    <w:lsdException w:name="Light Shading Accent 5" w:semiHidden="0" w:uiPriority="60" w:unhideWhenUsed="0"/>
-    <w:lsdException w:name="Light List Accent 5" w:semiHidden="0" w:uiPriority="61" w:unhideWhenUsed="0"/>
-    <w:lsdException w:name="Light Grid Accent 5" w:semiHidden="0" w:uiPriority="62" w:unhideWhenUsed="0"/>
-    <w:lsdException w:name="Medium Shading 1 Accent 5" w:semiHidden="0" w:uiPriority="63" w:unhideWhenUsed="0"/>
-    <w:lsdException w:name="Medium Shading 2 Accent 5" w:semiHidden="0" w:uiPriority="64" w:unhideWhenUsed="0"/>
-    <w:lsdException w:name="Medium List 1 Accent 5" w:semiHidden="0" w:uiPriority="65" w:unhideWhenUsed="0"/>
-    <w:lsdException w:name="Medium List 2 Accent 5" w:semiHidden="0" w:uiPriority="66" w:unhideWhenUsed="0"/>
-    <w:lsdException w:name="Medium Grid 1 Accent 5" w:semiHidden="0" w:uiPriority="67" w:unhideWhenUsed="0"/>
-    <w:lsdException w:name="Medium Grid 2 Accent 5" w:semiHidden="0" w:uiPriority="68" w:unhideWhenUsed="0"/>
-    <w:lsdException w:name="Medium Grid 3 Accent 5" w:semiHidden="0" w:uiPriority="69" w:unhideWhenUsed="0"/>
-    <w:lsdException w:name="Dark List Accent 5" w:semiHidden="0" w:uiPriority="70" w:unhideWhenUsed="0"/>
-    <w:lsdException w:name="Colorful Shading Accent 5" w:semiHidden="0" w:uiPriority="71" w:unhideWhenUsed="0"/>
-    <w:lsdException w:name="Colorful List Accent 5" w:semiHidden="0" w:uiPriority="72" w:unhideWhenUsed="0"/>
-    <w:lsdException w:name="Colorful Grid Accent 5" w:semiHidden="0" w:uiPriority="73" w:unhideWhenUsed="0"/>
-    <w:lsdException w:name="Light Shading Accent 6" w:semiHidden="0" w:uiPriority="60" w:unhideWhenUsed="0"/>
-    <w:lsdException w:name="Light List Accent 6" w:semiHidden="0" w:uiPriority="61" w:unhideWhenUsed="0"/>
-    <w:lsdException w:name="Light Grid Accent 6" w:semiHidden="0" w:uiPriority="62" w:unhideWhenUsed="0"/>
-    <w:lsdException w:name="Medium Shading 1 Accent 6" w:semiHidden="0" w:uiPriority="63" w:unhideWhenUsed="0"/>
-    <w:lsdException w:name="Medium Shading 2 Accent 6" w:semiHidden="0" w:uiPriority="64" w:unhideWhenUsed="0"/>
-    <w:lsdException w:name="Medium List 1 Accent 6" w:semiHidden="0" w:uiPriority="65" w:unhideWhenUsed="0"/>
-    <w:lsdException w:name="Medium List 2 Accent 6" w:semiHidden="0" w:uiPriority="66" w:unhideWhenUsed="0"/>
-    <w:lsdException w:name="Medium Grid 1 Accent 6" w:semiHidden="0" w:uiPriority="67" w:unhideWhenUsed="0"/>
-    <w:lsdException w:name="Medium Grid 2 Accent 6" w:semiHidden="0" w:uiPriority="68" w:unhideWhenUsed="0"/>
-    <w:lsdException w:name="Medium Grid 3 Accent 6" w:semiHidden="0" w:uiPriority="69" w:unhideWhenUsed="0"/>
-    <w:lsdException w:name="Dark List Accent 6" w:semiHidden="0" w:uiPriority="70" w:unhideWhenUsed="0"/>
-    <w:lsdException w:name="Colorful Shading Accent 6" w:semiHidden="0" w:uiPriority="71" w:unhideWhenUsed="0"/>
-    <w:lsdException w:name="Colorful List Accent 6" w:semiHidden="0" w:uiPriority="72" w:unhideWhenUsed="0"/>
-    <w:lsdException w:name="Colorful Grid Accent 6" w:semiHidden="0" w:uiPriority="73" w:unhideWhenUsed="0"/>
-    <w:lsdException w:name="Subtle Emphasis" w:semiHidden="0" w:uiPriority="19" w:unhideWhenUsed="0" w:qFormat="1"/>
-    <w:lsdException w:name="Intense Emphasis" w:semiHidden="0" w:uiPriority="21" w:unhideWhenUsed="0" w:qFormat="1"/>
-    <w:lsdException w:name="Subtle Reference" w:semiHidden="0" w:uiPriority="31" w:unhideWhenUsed="0" w:qFormat="1"/>
-    <w:lsdException w:name="Intense Reference" w:semiHidden="0" w:uiPriority="32" w:unhideWhenUsed="0" w:qFormat="1"/>
-    <w:lsdException w:name="Book Title" w:semiHidden="0" w:uiPriority="33" w:unhideWhenUsed="0" w:qFormat="1"/>
-    <w:lsdException w:name="Bibliography" w:uiPriority="37"/>
-    <w:lsdException w:name="TOC Heading" w:uiPriority="39" w:qFormat="1"/>
+  <w:latentStyles w:defLockedState="0" w:defUIPriority="99" w:defSemiHidden="0" w:defUnhideWhenUsed="0" w:defQFormat="0" w:count="376">
+    <w:lsdException w:name="Normal" w:uiPriority="0" w:qFormat="1"/>
+    <w:lsdException w:name="heading 1" w:uiPriority="9" w:qFormat="1"/>
+    <w:lsdException w:name="heading 2" w:semiHidden="1" w:uiPriority="9" w:unhideWhenUsed="1" w:qFormat="1"/>
+    <w:lsdException w:name="heading 3" w:semiHidden="1" w:uiPriority="9" w:unhideWhenUsed="1" w:qFormat="1"/>
+    <w:lsdException w:name="heading 4" w:semiHidden="1" w:uiPriority="9" w:unhideWhenUsed="1" w:qFormat="1"/>
+    <w:lsdException w:name="heading 5" w:semiHidden="1" w:uiPriority="9" w:unhideWhenUsed="1" w:qFormat="1"/>
+    <w:lsdException w:name="heading 6" w:semiHidden="1" w:uiPriority="9" w:unhideWhenUsed="1" w:qFormat="1"/>
+    <w:lsdException w:name="heading 7" w:semiHidden="1" w:uiPriority="9" w:unhideWhenUsed="1" w:qFormat="1"/>
+    <w:lsdException w:name="heading 8" w:semiHidden="1" w:uiPriority="9" w:unhideWhenUsed="1" w:qFormat="1"/>
+    <w:lsdException w:name="heading 9" w:semiHidden="1" w:uiPriority="9" w:unhideWhenUsed="1" w:qFormat="1"/>
+    <w:lsdException w:name="index 1" w:semiHidden="1" w:unhideWhenUsed="1"/>
+    <w:lsdException w:name="index 2" w:semiHidden="1" w:unhideWhenUsed="1"/>
+    <w:lsdException w:name="index 3" w:semiHidden="1" w:unhideWhenUsed="1"/>
+    <w:lsdException w:name="index 4" w:semiHidden="1" w:unhideWhenUsed="1"/>
+    <w:lsdException w:name="index 5" w:semiHidden="1" w:unhideWhenUsed="1"/>
+    <w:lsdException w:name="index 6" w:semiHidden="1" w:unhideWhenUsed="1"/>
+    <w:lsdException w:name="index 7" w:semiHidden="1" w:unhideWhenUsed="1"/>
+    <w:lsdException w:name="index 8" w:semiHidden="1" w:unhideWhenUsed="1"/>
+    <w:lsdException w:name="index 9" w:semiHidden="1" w:unhideWhenUsed="1"/>
+    <w:lsdException w:name="toc 1" w:semiHidden="1" w:uiPriority="39" w:unhideWhenUsed="1"/>
+    <w:lsdException w:name="toc 2" w:semiHidden="1" w:uiPriority="39" w:unhideWhenUsed="1"/>
+    <w:lsdException w:name="toc 3" w:semiHidden="1" w:uiPriority="39" w:unhideWhenUsed="1"/>
+    <w:lsdException w:name="toc 4" w:semiHidden="1" w:uiPriority="39" w:unhideWhenUsed="1"/>
+    <w:lsdException w:name="toc 5" w:semiHidden="1" w:uiPriority="39" w:unhideWhenUsed="1"/>
+    <w:lsdException w:name="toc 6" w:semiHidden="1" w:uiPriority="39" w:unhideWhenUsed="1"/>
+    <w:lsdException w:name="toc 7" w:semiHidden="1" w:uiPriority="39" w:unhideWhenUsed="1"/>
+    <w:lsdException w:name="toc 8" w:semiHidden="1" w:uiPriority="39" w:unhideWhenUsed="1"/>
+    <w:lsdException w:name="toc 9" w:semiHidden="1" w:uiPriority="39" w:unhideWhenUsed="1"/>
+    <w:lsdException w:name="Normal Indent" w:semiHidden="1" w:unhideWhenUsed="1"/>
+    <w:lsdException w:name="footnote text" w:semiHidden="1" w:unhideWhenUsed="1"/>
+    <w:lsdException w:name="annotation text" w:semiHidden="1" w:unhideWhenUsed="1"/>
+    <w:lsdException w:name="header" w:semiHidden="1" w:unhideWhenUsed="1"/>
+    <w:lsdException w:name="footer" w:semiHidden="1" w:unhideWhenUsed="1"/>
+    <w:lsdException w:name="index heading" w:semiHidden="1" w:unhideWhenUsed="1"/>
+    <w:lsdException w:name="caption" w:semiHidden="1" w:uiPriority="35" w:unhideWhenUsed="1" w:qFormat="1"/>
+    <w:lsdException w:name="table of figures" w:semiHidden="1" w:unhideWhenUsed="1"/>
+    <w:lsdException w:name="envelope address" w:semiHidden="1" w:unhideWhenUsed="1"/>
+    <w:lsdException w:name="envelope return" w:semiHidden="1" w:unhideWhenUsed="1"/>
+    <w:lsdException w:name="footnote reference" w:semiHidden="1" w:unhideWhenUsed="1"/>
+    <w:lsdException w:name="annotation reference" w:semiHidden="1" w:unhideWhenUsed="1"/>
+    <w:lsdException w:name="line number" w:semiHidden="1" w:unhideWhenUsed="1"/>
+    <w:lsdException w:name="page number" w:semiHidden="1" w:unhideWhenUsed="1"/>
+    <w:lsdException w:name="endnote reference" w:semiHidden="1" w:unhideWhenUsed="1"/>
+    <w:lsdException w:name="endnote text" w:semiHidden="1" w:unhideWhenUsed="1"/>
+    <w:lsdException w:name="table of authorities" w:semiHidden="1" w:unhideWhenUsed="1"/>
+    <w:lsdException w:name="macro" w:semiHidden="1" w:unhideWhenUsed="1"/>
+    <w:lsdException w:name="toa heading" w:semiHidden="1" w:unhideWhenUsed="1"/>
+    <w:lsdException w:name="List" w:semiHidden="1" w:unhideWhenUsed="1"/>
+    <w:lsdException w:name="List Bullet" w:semiHidden="1" w:unhideWhenUsed="1"/>
+    <w:lsdException w:name="List Number" w:semiHidden="1" w:unhideWhenUsed="1"/>
+    <w:lsdException w:name="List 2" w:semiHidden="1" w:unhideWhenUsed="1"/>
+    <w:lsdException w:name="List 3" w:semiHidden="1" w:unhideWhenUsed="1"/>
+    <w:lsdException w:name="List 4" w:semiHidden="1" w:unhideWhenUsed="1"/>
+    <w:lsdException w:name="List 5" w:semiHidden="1" w:unhideWhenUsed="1"/>
+    <w:lsdException w:name="List Bullet 2" w:semiHidden="1" w:unhideWhenUsed="1"/>
+    <w:lsdException w:name="List Bullet 3" w:semiHidden="1" w:unhideWhenUsed="1"/>
+    <w:lsdException w:name="List Bullet 4" w:semiHidden="1" w:unhideWhenUsed="1"/>
+    <w:lsdException w:name="List Bullet 5" w:semiHidden="1" w:unhideWhenUsed="1"/>
+    <w:lsdException w:name="List Number 2" w:semiHidden="1" w:unhideWhenUsed="1"/>
+    <w:lsdException w:name="List Number 3" w:semiHidden="1" w:unhideWhenUsed="1"/>
+    <w:lsdException w:name="List Number 4" w:semiHidden="1" w:unhideWhenUsed="1"/>
+    <w:lsdException w:name="List Number 5" w:semiHidden="1" w:unhideWhenUsed="1"/>
+    <w:lsdException w:name="Title" w:uiPriority="10" w:qFormat="1"/>
+    <w:lsdException w:name="Closing" w:semiHidden="1" w:unhideWhenUsed="1"/>
+    <w:lsdException w:name="Signature" w:semiHidden="1" w:unhideWhenUsed="1"/>
+    <w:lsdException w:name="Default Paragraph Font" w:semiHidden="1" w:uiPriority="1" w:unhideWhenUsed="1"/>
+    <w:lsdException w:name="Body Text" w:semiHidden="1" w:unhideWhenUsed="1"/>
+    <w:lsdException w:name="Body Text Indent" w:semiHidden="1" w:unhideWhenUsed="1"/>
+    <w:lsdException w:name="List Continue" w:semiHidden="1" w:unhideWhenUsed="1"/>
+    <w:lsdException w:name="List Continue 2" w:semiHidden="1" w:unhideWhenUsed="1"/>
+    <w:lsdException w:name="List Continue 3" w:semiHidden="1" w:unhideWhenUsed="1"/>
+    <w:lsdException w:name="List Continue 4" w:semiHidden="1" w:unhideWhenUsed="1"/>
+    <w:lsdException w:name="List Continue 5" w:semiHidden="1" w:unhideWhenUsed="1"/>
+    <w:lsdException w:name="Message Header" w:semiHidden="1" w:unhideWhenUsed="1"/>
+    <w:lsdException w:name="Subtitle" w:uiPriority="11" w:qFormat="1"/>
+    <w:lsdException w:name="Salutation" w:semiHidden="1" w:unhideWhenUsed="1"/>
+    <w:lsdException w:name="Date" w:semiHidden="1" w:unhideWhenUsed="1"/>
+    <w:lsdException w:name="Body Text First Indent" w:semiHidden="1" w:unhideWhenUsed="1"/>
+    <w:lsdException w:name="Body Text First Indent 2" w:semiHidden="1" w:unhideWhenUsed="1"/>
+    <w:lsdException w:name="Note Heading" w:semiHidden="1" w:unhideWhenUsed="1"/>
+    <w:lsdException w:name="Body Text 2" w:semiHidden="1" w:unhideWhenUsed="1"/>
+    <w:lsdException w:name="Body Text 3" w:semiHidden="1" w:unhideWhenUsed="1"/>
+    <w:lsdException w:name="Body Text Indent 2" w:semiHidden="1" w:unhideWhenUsed="1"/>
+    <w:lsdException w:name="Body Text Indent 3" w:semiHidden="1" w:unhideWhenUsed="1"/>
+    <w:lsdException w:name="Block Text" w:semiHidden="1" w:unhideWhenUsed="1"/>
+    <w:lsdException w:name="Hyperlink" w:semiHidden="1" w:unhideWhenUsed="1"/>
+    <w:lsdException w:name="FollowedHyperlink" w:semiHidden="1" w:unhideWhenUsed="1"/>
+    <w:lsdException w:name="Strong" w:uiPriority="22" w:qFormat="1"/>
+    <w:lsdException w:name="Emphasis" w:uiPriority="20" w:qFormat="1"/>
+    <w:lsdException w:name="Document Map" w:semiHidden="1" w:unhideWhenUsed="1"/>
+    <w:lsdException w:name="Plain Text" w:semiHidden="1" w:unhideWhenUsed="1"/>
+    <w:lsdException w:name="E-mail Signature" w:semiHidden="1" w:unhideWhenUsed="1"/>
+    <w:lsdException w:name="HTML Top of Form" w:semiHidden="1" w:unhideWhenUsed="1"/>
+    <w:lsdException w:name="HTML Bottom of Form" w:semiHidden="1" w:unhideWhenUsed="1"/>
+    <w:lsdException w:name="Normal (Web)" w:semiHidden="1" w:unhideWhenUsed="1"/>
+    <w:lsdException w:name="HTML Acronym" w:semiHidden="1" w:unhideWhenUsed="1"/>
+    <w:lsdException w:name="HTML Address" w:semiHidden="1" w:unhideWhenUsed="1"/>
+    <w:lsdException w:name="HTML Cite" w:semiHidden="1" w:unhideWhenUsed="1"/>
+    <w:lsdException w:name="HTML Code" w:semiHidden="1" w:unhideWhenUsed="1"/>
+    <w:lsdException w:name="HTML Definition" w:semiHidden="1" w:unhideWhenUsed="1"/>
+    <w:lsdException w:name="HTML Keyboard" w:semiHidden="1" w:unhideWhenUsed="1"/>
+    <w:lsdException w:name="HTML Preformatted" w:semiHidden="1" w:unhideWhenUsed="1"/>
+    <w:lsdException w:name="HTML Sample" w:semiHidden="1" w:unhideWhenUsed="1"/>
+    <w:lsdException w:name="HTML Typewriter" w:semiHidden="1" w:unhideWhenUsed="1"/>
+    <w:lsdException w:name="HTML Variable" w:semiHidden="1" w:unhideWhenUsed="1"/>
+    <w:lsdException w:name="Normal Table" w:semiHidden="1" w:unhideWhenUsed="1"/>
+    <w:lsdException w:name="annotation subject" w:semiHidden="1" w:unhideWhenUsed="1"/>
+    <w:lsdException w:name="No List" w:semiHidden="1" w:unhideWhenUsed="1"/>
+    <w:lsdException w:name="Outline List 1" w:semiHidden="1" w:unhideWhenUsed="1"/>
+    <w:lsdException w:name="Outline List 2" w:semiHidden="1" w:unhideWhenUsed="1"/>
+    <w:lsdException w:name="Outline List 3" w:semiHidden="1" w:unhideWhenUsed="1"/>
+    <w:lsdException w:name="Table Simple 1" w:semiHidden="1" w:unhideWhenUsed="1"/>
+    <w:lsdException w:name="Table Simple 2" w:semiHidden="1" w:unhideWhenUsed="1"/>
+    <w:lsdException w:name="Table Simple 3" w:semiHidden="1" w:unhideWhenUsed="1"/>
+    <w:lsdException w:name="Table Classic 1" w:semiHidden="1" w:unhideWhenUsed="1"/>
+    <w:lsdException w:name="Table Classic 2" w:semiHidden="1" w:unhideWhenUsed="1"/>
+    <w:lsdException w:name="Table Classic 3" w:semiHidden="1" w:unhideWhenUsed="1"/>
+    <w:lsdException w:name="Table Classic 4" w:semiHidden="1" w:unhideWhenUsed="1"/>
+    <w:lsdException w:name="Table Colorful 1" w:semiHidden="1" w:unhideWhenUsed="1"/>
+    <w:lsdException w:name="Table Colorful 2" w:semiHidden="1" w:unhideWhenUsed="1"/>
+    <w:lsdException w:name="Table Colorful 3" w:semiHidden="1" w:unhideWhenUsed="1"/>
+    <w:lsdException w:name="Table Columns 1" w:semiHidden="1" w:unhideWhenUsed="1"/>
+    <w:lsdException w:name="Table Columns 2" w:semiHidden="1" w:unhideWhenUsed="1"/>
+    <w:lsdException w:name="Table Columns 3" w:semiHidden="1" w:unhideWhenUsed="1"/>
+    <w:lsdException w:name="Table Columns 4" w:semiHidden="1" w:unhideWhenUsed="1"/>
+    <w:lsdException w:name="Table Columns 5" w:semiHidden="1" w:unhideWhenUsed="1"/>
+    <w:lsdException w:name="Table Grid 1" w:semiHidden="1" w:unhideWhenUsed="1"/>
+    <w:lsdException w:name="Table Grid 2" w:semiHidden="1" w:unhideWhenUsed="1"/>
+    <w:lsdException w:name="Table Grid 3" w:semiHidden="1" w:unhideWhenUsed="1"/>
+    <w:lsdException w:name="Table Grid 4" w:semiHidden="1" w:unhideWhenUsed="1"/>
+    <w:lsdException w:name="Table Grid 5" w:semiHidden="1" w:unhideWhenUsed="1"/>
+    <w:lsdException w:name="Table Grid 6" w:semiHidden="1" w:unhideWhenUsed="1"/>
+    <w:lsdException w:name="Table Grid 7" w:semiHidden="1" w:unhideWhenUsed="1"/>
+    <w:lsdException w:name="Table Grid 8" w:semiHidden="1" w:unhideWhenUsed="1"/>
+    <w:lsdException w:name="Table List 1" w:semiHidden="1" w:unhideWhenUsed="1"/>
+    <w:lsdException w:name="Table List 2" w:semiHidden="1" w:unhideWhenUsed="1"/>
+    <w:lsdException w:name="Table List 3" w:semiHidden="1" w:unhideWhenUsed="1"/>
+    <w:lsdException w:name="Table List 4" w:semiHidden="1" w:unhideWhenUsed="1"/>
+    <w:lsdException w:name="Table List 5" w:semiHidden="1" w:unhideWhenUsed="1"/>
+    <w:lsdException w:name="Table List 6" w:semiHidden="1" w:unhideWhenUsed="1"/>
+    <w:lsdException w:name="Table List 7" w:semiHidden="1" w:unhideWhenUsed="1"/>
+    <w:lsdException w:name="Table List 8" w:semiHidden="1" w:unhideWhenUsed="1"/>
+    <w:lsdException w:name="Table 3D effects 1" w:semiHidden="1" w:unhideWhenUsed="1"/>
+    <w:lsdException w:name="Table 3D effects 2" w:semiHidden="1" w:unhideWhenUsed="1"/>
+    <w:lsdException w:name="Table 3D effects 3" w:semiHidden="1" w:unhideWhenUsed="1"/>
+    <w:lsdException w:name="Table Contemporary" w:semiHidden="1" w:unhideWhenUsed="1"/>
+    <w:lsdException w:name="Table Elegant" w:semiHidden="1" w:unhideWhenUsed="1"/>
+    <w:lsdException w:name="Table Professional" w:semiHidden="1" w:unhideWhenUsed="1"/>
+    <w:lsdException w:name="Table Subtle 1" w:semiHidden="1" w:unhideWhenUsed="1"/>
+    <w:lsdException w:name="Table Subtle 2" w:semiHidden="1" w:unhideWhenUsed="1"/>
+    <w:lsdException w:name="Table Web 1" w:semiHidden="1" w:unhideWhenUsed="1"/>
+    <w:lsdException w:name="Table Web 2" w:semiHidden="1" w:unhideWhenUsed="1"/>
+    <w:lsdException w:name="Table Web 3" w:semiHidden="1" w:unhideWhenUsed="1"/>
+    <w:lsdException w:name="Balloon Text" w:semiHidden="1" w:unhideWhenUsed="1"/>
+    <w:lsdException w:name="Table Grid" w:uiPriority="59"/>
+    <w:lsdException w:name="Table Theme" w:semiHidden="1" w:unhideWhenUsed="1"/>
+    <w:lsdException w:name="Placeholder Text" w:semiHidden="1"/>
+    <w:lsdException w:name="No Spacing" w:uiPriority="1" w:qFormat="1"/>
+    <w:lsdException w:name="Light Shading" w:uiPriority="60"/>
+    <w:lsdException w:name="Light List" w:uiPriority="61"/>
+    <w:lsdException w:name="Light Grid" w:uiPriority="62"/>
+    <w:lsdException w:name="Medium Shading 1" w:uiPriority="63"/>
+    <w:lsdException w:name="Medium Shading 2" w:uiPriority="64"/>
+    <w:lsdException w:name="Medium List 1" w:uiPriority="65"/>
+    <w:lsdException w:name="Medium List 2" w:uiPriority="66"/>
+    <w:lsdException w:name="Medium Grid 1" w:uiPriority="67"/>
+    <w:lsdException w:name="Medium Grid 2" w:uiPriority="68"/>
+    <w:lsdException w:name="Medium Grid 3" w:uiPriority="69"/>
+    <w:lsdException w:name="Dark List" w:uiPriority="70"/>
+    <w:lsdException w:name="Colorful Shading" w:uiPriority="71"/>
+    <w:lsdException w:name="Colorful List" w:uiPriority="72"/>
+    <w:lsdException w:name="Colorful Grid" w:uiPriority="73"/>
+    <w:lsdException w:name="Light Shading Accent 1" w:uiPriority="60"/>
+    <w:lsdException w:name="Light List Accent 1" w:uiPriority="61"/>
+    <w:lsdException w:name="Light Grid Accent 1" w:uiPriority="62"/>
+    <w:lsdException w:name="Medium Shading 1 Accent 1" w:uiPriority="63"/>
+    <w:lsdException w:name="Medium Shading 2 Accent 1" w:uiPriority="64"/>
+    <w:lsdException w:name="Medium List 1 Accent 1" w:uiPriority="65"/>
+    <w:lsdException w:name="Revision" w:semiHidden="1"/>
+    <w:lsdException w:name="List Paragraph" w:uiPriority="34" w:qFormat="1"/>
+    <w:lsdException w:name="Quote" w:uiPriority="29" w:qFormat="1"/>
+    <w:lsdException w:name="Intense Quote" w:uiPriority="30" w:qFormat="1"/>
+    <w:lsdException w:name="Medium List 2 Accent 1" w:uiPriority="66"/>
+    <w:lsdException w:name="Medium Grid 1 Accent 1" w:uiPriority="67"/>
+    <w:lsdException w:name="Medium Grid 2 Accent 1" w:uiPriority="68"/>
+    <w:lsdException w:name="Medium Grid 3 Accent 1" w:uiPriority="69"/>
+    <w:lsdException w:name="Dark List Accent 1" w:uiPriority="70"/>
+    <w:lsdException w:name="Colorful Shading Accent 1" w:uiPriority="71"/>
+    <w:lsdException w:name="Colorful List Accent 1" w:uiPriority="72"/>
+    <w:lsdException w:name="Colorful Grid Accent 1" w:uiPriority="73"/>
+    <w:lsdException w:name="Light Shading Accent 2" w:uiPriority="60"/>
+    <w:lsdException w:name="Light List Accent 2" w:uiPriority="61"/>
+    <w:lsdException w:name="Light Grid Accent 2" w:uiPriority="62"/>
+    <w:lsdException w:name="Medium Shading 1 Accent 2" w:uiPriority="63"/>
+    <w:lsdException w:name="Medium Shading 2 Accent 2" w:uiPriority="64"/>
+    <w:lsdException w:name="Medium List 1 Accent 2" w:uiPriority="65"/>
+    <w:lsdException w:name="Medium List 2 Accent 2" w:uiPriority="66"/>
+    <w:lsdException w:name="Medium Grid 1 Accent 2" w:uiPriority="67"/>
+    <w:lsdException w:name="Medium Grid 2 Accent 2" w:uiPriority="68"/>
+    <w:lsdException w:name="Medium Grid 3 Accent 2" w:uiPriority="69"/>
+    <w:lsdException w:name="Dark List Accent 2" w:uiPriority="70"/>
+    <w:lsdException w:name="Colorful Shading Accent 2" w:uiPriority="71"/>
+    <w:lsdException w:name="Colorful List Accent 2" w:uiPriority="72"/>
+    <w:lsdException w:name="Colorful Grid Accent 2" w:uiPriority="73"/>
+    <w:lsdException w:name="Light Shading Accent 3" w:uiPriority="60"/>
+    <w:lsdException w:name="Light List Accent 3" w:uiPriority="61"/>
+    <w:lsdException w:name="Light Grid Accent 3" w:uiPriority="62"/>
+    <w:lsdException w:name="Medium Shading 1 Accent 3" w:uiPriority="63"/>
+    <w:lsdException w:name="Medium Shading 2 Accent 3" w:uiPriority="64"/>
+    <w:lsdException w:name="Medium List 1 Accent 3" w:uiPriority="65"/>
+    <w:lsdException w:name="Medium List 2 Accent 3" w:uiPriority="66"/>
+    <w:lsdException w:name="Medium Grid 1 Accent 3" w:uiPriority="67"/>
+    <w:lsdException w:name="Medium Grid 2 Accent 3" w:uiPriority="68"/>
+    <w:lsdException w:name="Medium Grid 3 Accent 3" w:uiPriority="69"/>
+    <w:lsdException w:name="Dark List Accent 3" w:uiPriority="70"/>
+    <w:lsdException w:name="Colorful Shading Accent 3" w:uiPriority="71"/>
+    <w:lsdException w:name="Colorful List Accent 3" w:uiPriority="72"/>
+    <w:lsdException w:name="Colorful Grid Accent 3" w:uiPriority="73"/>
+    <w:lsdException w:name="Light Shading Accent 4" w:uiPriority="60"/>
+    <w:lsdException w:name="Light List Accent 4" w:uiPriority="61"/>
+    <w:lsdException w:name="Light Grid Accent 4" w:uiPriority="62"/>
+    <w:lsdException w:name="Medium Shading 1 Accent 4" w:uiPriority="63"/>
+    <w:lsdException w:name="Medium Shading 2 Accent 4" w:uiPriority="64"/>
+    <w:lsdException w:name="Medium List 1 Accent 4" w:uiPriority="65"/>
+    <w:lsdException w:name="Medium List 2 Accent 4" w:uiPriority="66"/>
+    <w:lsdException w:name="Medium Grid 1 Accent 4" w:uiPriority="67"/>
+    <w:lsdException w:name="Medium Grid 2 Accent 4" w:uiPriority="68"/>
+    <w:lsdException w:name="Medium Grid 3 Accent 4" w:uiPriority="69"/>
+    <w:lsdException w:name="Dark List Accent 4" w:uiPriority="70"/>
+    <w:lsdException w:name="Colorful Shading Accent 4" w:uiPriority="71"/>
+    <w:lsdException w:name="Colorful List Accent 4" w:uiPriority="72"/>
+    <w:lsdException w:name="Colorful Grid Accent 4" w:uiPriority="73"/>
+    <w:lsdException w:name="Light Shading Accent 5" w:uiPriority="60"/>
+    <w:lsdException w:name="Light List Accent 5" w:uiPriority="61"/>
+    <w:lsdException w:name="Light Grid Accent 5" w:uiPriority="62"/>
+    <w:lsdException w:name="Medium Shading 1 Accent 5" w:uiPriority="63"/>
+    <w:lsdException w:name="Medium Shading 2 Accent 5" w:uiPriority="64"/>
+    <w:lsdException w:name="Medium List 1 Accent 5" w:uiPriority="65"/>
+    <w:lsdException w:name="Medium List 2 Accent 5" w:uiPriority="66"/>
+    <w:lsdException w:name="Medium Grid 1 Accent 5" w:uiPriority="67"/>
+    <w:lsdException w:name="Medium Grid 2 Accent 5" w:uiPriority="68"/>
+    <w:lsdException w:name="Medium Grid 3 Accent 5" w:uiPriority="69"/>
+    <w:lsdException w:name="Dark List Accent 5" w:uiPriority="70"/>
+    <w:lsdException w:name="Colorful Shading Accent 5" w:uiPriority="71"/>
+    <w:lsdException w:name="Colorful List Accent 5" w:uiPriority="72"/>
+    <w:lsdException w:name="Colorful Grid Accent 5" w:uiPriority="73"/>
+    <w:lsdException w:name="Light Shading Accent 6" w:uiPriority="60"/>
+    <w:lsdException w:name="Light List Accent 6" w:uiPriority="61"/>
+    <w:lsdException w:name="Light Grid Accent 6" w:uiPriority="62"/>
+    <w:lsdException w:name="Medium Shading 1 Accent 6" w:uiPriority="63"/>
+    <w:lsdException w:name="Medium Shading 2 Accent 6" w:uiPriority="64"/>
+    <w:lsdException w:name="Medium List 1 Accent 6" w:uiPriority="65"/>
+    <w:lsdException w:name="Medium List 2 Accent 6" w:uiPriority="66"/>
+    <w:lsdException w:name="Medium Grid 1 Accent 6" w:uiPriority="67"/>
+    <w:lsdException w:name="Medium Grid 2 Accent 6" w:uiPriority="68"/>
+    <w:lsdException w:name="Medium Grid 3 Accent 6" w:uiPriority="69"/>
+    <w:lsdException w:name="Dark List Accent 6" w:uiPriority="70"/>
+    <w:lsdException w:name="Colorful Shading Accent 6" w:uiPriority="71"/>
+    <w:lsdException w:name="Colorful List Accent 6" w:uiPriority="72"/>
+    <w:lsdException w:name="Colorful Grid Accent 6" w:uiPriority="73"/>
+    <w:lsdException w:name="Subtle Emphasis" w:uiPriority="19" w:qFormat="1"/>
+    <w:lsdException w:name="Intense Emphasis" w:uiPriority="21" w:qFormat="1"/>
+    <w:lsdException w:name="Subtle Reference" w:uiPriority="31" w:qFormat="1"/>
+    <w:lsdException w:name="Intense Reference" w:uiPriority="32" w:qFormat="1"/>
+    <w:lsdException w:name="Book Title" w:uiPriority="33" w:qFormat="1"/>
+    <w:lsdException w:name="Bibliography" w:semiHidden="1" w:uiPriority="37" w:unhideWhenUsed="1"/>
+    <w:lsdException w:name="TOC Heading" w:semiHidden="1" w:uiPriority="39" w:unhideWhenUsed="1" w:qFormat="1"/>
+    <w:lsdException w:name="Plain Table 1" w:uiPriority="41"/>
+    <w:lsdException w:name="Plain Table 2" w:uiPriority="42"/>
+    <w:lsdException w:name="Plain Table 3" w:uiPriority="43"/>
+    <w:lsdException w:name="Plain Table 4" w:uiPriority="44"/>
+    <w:lsdException w:name="Plain Table 5" w:uiPriority="45"/>
+    <w:lsdException w:name="Grid Table Light" w:uiPriority="40"/>
+    <w:lsdException w:name="Grid Table 1 Light" w:uiPriority="46"/>
+    <w:lsdException w:name="Grid Table 2" w:uiPriority="47"/>
+    <w:lsdException w:name="Grid Table 3" w:uiPriority="48"/>
+    <w:lsdException w:name="Grid Table 4" w:uiPriority="49"/>
+    <w:lsdException w:name="Grid Table 5 Dark" w:uiPriority="50"/>
+    <w:lsdException w:name="Grid Table 6 Colorful" w:uiPriority="51"/>
+    <w:lsdException w:name="Grid Table 7 Colorful" w:uiPriority="52"/>
+    <w:lsdException w:name="Grid Table 1 Light Accent 1" w:uiPriority="46"/>
+    <w:lsdException w:name="Grid Table 2 Accent 1" w:uiPriority="47"/>
+    <w:lsdException w:name="Grid Table 3 Accent 1" w:uiPriority="48"/>
+    <w:lsdException w:name="Grid Table 4 Accent 1" w:uiPriority="49"/>
+    <w:lsdException w:name="Grid Table 5 Dark Accent 1" w:uiPriority="50"/>
+    <w:lsdException w:name="Grid Table 6 Colorful Accent 1" w:uiPriority="51"/>
+    <w:lsdException w:name="Grid Table 7 Colorful Accent 1" w:uiPriority="52"/>
+    <w:lsdException w:name="Grid Table 1 Light Accent 2" w:uiPriority="46"/>
+    <w:lsdException w:name="Grid Table 2 Accent 2" w:uiPriority="47"/>
+    <w:lsdException w:name="Grid Table 3 Accent 2" w:uiPriority="48"/>
+    <w:lsdException w:name="Grid Table 4 Accent 2" w:uiPriority="49"/>
+    <w:lsdException w:name="Grid Table 5 Dark Accent 2" w:uiPriority="50"/>
+    <w:lsdException w:name="Grid Table 6 Colorful Accent 2" w:uiPriority="51"/>
+    <w:lsdException w:name="Grid Table 7 Colorful Accent 2" w:uiPriority="52"/>
+    <w:lsdException w:name="Grid Table 1 Light Accent 3" w:uiPriority="46"/>
+    <w:lsdException w:name="Grid Table 2 Accent 3" w:uiPriority="47"/>
+    <w:lsdException w:name="Grid Table 3 Accent 3" w:uiPriority="48"/>
+    <w:lsdException w:name="Grid Table 4 Accent 3" w:uiPriority="49"/>
+    <w:lsdException w:name="Grid Table 5 Dark Accent 3" w:uiPriority="50"/>
+    <w:lsdException w:name="Grid Table 6 Colorful Accent 3" w:uiPriority="51"/>
+    <w:lsdException w:name="Grid Table 7 Colorful Accent 3" w:uiPriority="52"/>
+    <w:lsdException w:name="Grid Table 1 Light Accent 4" w:uiPriority="46"/>
+    <w:lsdException w:name="Grid Table 2 Accent 4" w:uiPriority="47"/>
+    <w:lsdException w:name="Grid Table 3 Accent 4" w:uiPriority="48"/>
+    <w:lsdException w:name="Grid Table 4 Accent 4" w:uiPriority="49"/>
+    <w:lsdException w:name="Grid Table 5 Dark Accent 4" w:uiPriority="50"/>
+    <w:lsdException w:name="Grid Table 6 Colorful Accent 4" w:uiPriority="51"/>
+    <w:lsdException w:name="Grid Table 7 Colorful Accent 4" w:uiPriority="52"/>
+    <w:lsdException w:name="Grid Table 1 Light Accent 5" w:uiPriority="46"/>
+    <w:lsdException w:name="Grid Table 2 Accent 5" w:uiPriority="47"/>
+    <w:lsdException w:name="Grid Table 3 Accent 5" w:uiPriority="48"/>
+    <w:lsdException w:name="Grid Table 4 Accent 5" w:uiPriority="49"/>
+    <w:lsdException w:name="Grid Table 5 Dark Accent 5" w:uiPriority="50"/>
+    <w:lsdException w:name="Grid Table 6 Colorful Accent 5" w:uiPriority="51"/>
+    <w:lsdException w:name="Grid Table 7 Colorful Accent 5" w:uiPriority="52"/>
+    <w:lsdException w:name="Grid Table 1 Light Accent 6" w:uiPriority="46"/>
+    <w:lsdException w:name="Grid Table 2 Accent 6" w:uiPriority="47"/>
+    <w:lsdException w:name="Grid Table 3 Accent 6" w:uiPriority="48"/>
+    <w:lsdException w:name="Grid Table 4 Accent 6" w:uiPriority="49"/>
+    <w:lsdException w:name="Grid Table 5 Dark Accent 6" w:uiPriority="50"/>
+    <w:lsdException w:name="Grid Table 6 Colorful Accent 6" w:uiPriority="51"/>
+    <w:lsdException w:name="Grid Table 7 Colorful Accent 6" w:uiPriority="52"/>
+    <w:lsdException w:name="List Table 1 Light" w:uiPriority="46"/>
+    <w:lsdException w:name="List Table 2" w:uiPriority="47"/>
+    <w:lsdException w:name="List Table 3" w:uiPriority="48"/>
+    <w:lsdException w:name="List Table 4" w:uiPriority="49"/>
+    <w:lsdException w:name="List Table 5 Dark" w:uiPriority="50"/>
+    <w:lsdException w:name="List Table 6 Colorful" w:uiPriority="51"/>
+    <w:lsdException w:name="List Table 7 Colorful" w:uiPriority="52"/>
+    <w:lsdException w:name="List Table 1 Light Accent 1" w:uiPriority="46"/>
+    <w:lsdException w:name="List Table 2 Accent 1" w:uiPriority="47"/>
+    <w:lsdException w:name="List Table 3 Accent 1" w:uiPriority="48"/>
+    <w:lsdException w:name="List Table 4 Accent 1" w:uiPriority="49"/>
+    <w:lsdException w:name="List Table 5 Dark Accent 1" w:uiPriority="50"/>
+    <w:lsdException w:name="List Table 6 Colorful Accent 1" w:uiPriority="51"/>
+    <w:lsdException w:name="List Table 7 Colorful Accent 1" w:uiPriority="52"/>
+    <w:lsdException w:name="List Table 1 Light Accent 2" w:uiPriority="46"/>
+    <w:lsdException w:name="List Table 2 Accent 2" w:uiPriority="47"/>
+    <w:lsdException w:name="List Table 3 Accent 2" w:uiPriority="48"/>
+    <w:lsdException w:name="List Table 4 Accent 2" w:uiPriority="49"/>
+    <w:lsdException w:name="List Table 5 Dark Accent 2" w:uiPriority="50"/>
+    <w:lsdException w:name="List Table 6 Colorful Accent 2" w:uiPriority="51"/>
+    <w:lsdException w:name="List Table 7 Colorful Accent 2" w:uiPriority="52"/>
+    <w:lsdException w:name="List Table 1 Light Accent 3" w:uiPriority="46"/>
+    <w:lsdException w:name="List Table 2 Accent 3" w:uiPriority="47"/>
+    <w:lsdException w:name="List Table 3 Accent 3" w:uiPriority="48"/>
+    <w:lsdException w:name="List Table 4 Accent 3" w:uiPriority="49"/>
+    <w:lsdException w:name="List Table 5 Dark Accent 3" w:uiPriority="50"/>
+    <w:lsdException w:name="List Table 6 Colorful Accent 3" w:uiPriority="51"/>
+    <w:lsdException w:name="List Table 7 Colorful Accent 3" w:uiPriority="52"/>
+    <w:lsdException w:name="List Table 1 Light Accent 4" w:uiPriority="46"/>
+    <w:lsdException w:name="List Table 2 Accent 4" w:uiPriority="47"/>
+    <w:lsdException w:name="List Table 3 Accent 4" w:uiPriority="48"/>
+    <w:lsdException w:name="List Table 4 Accent 4" w:uiPriority="49"/>
+    <w:lsdException w:name="List Table 5 Dark Accent 4" w:uiPriority="50"/>
+    <w:lsdException w:name="List Table 6 Colorful Accent 4" w:uiPriority="51"/>
+    <w:lsdException w:name="List Table 7 Colorful Accent 4" w:uiPriority="52"/>
+    <w:lsdException w:name="List Table 1 Light Accent 5" w:uiPriority="46"/>
+    <w:lsdException w:name="List Table 2 Accent 5" w:uiPriority="47"/>
+    <w:lsdException w:name="List Table 3 Accent 5" w:uiPriority="48"/>
+    <w:lsdException w:name="List Table 4 Accent 5" w:uiPriority="49"/>
+    <w:lsdException w:name="List Table 5 Dark Accent 5" w:uiPriority="50"/>
+    <w:lsdException w:name="List Table 6 Colorful Accent 5" w:uiPriority="51"/>
+    <w:lsdException w:name="List Table 7 Colorful Accent 5" w:uiPriority="52"/>
+    <w:lsdException w:name="List Table 1 Light Accent 6" w:uiPriority="46"/>
+    <w:lsdException w:name="List Table 2 Accent 6" w:uiPriority="47"/>
+    <w:lsdException w:name="List Table 3 Accent 6" w:uiPriority="48"/>
+    <w:lsdException w:name="List Table 4 Accent 6" w:uiPriority="49"/>
+    <w:lsdException w:name="List Table 5 Dark Accent 6" w:uiPriority="50"/>
+    <w:lsdException w:name="List Table 6 Colorful Accent 6" w:uiPriority="51"/>
+    <w:lsdException w:name="List Table 7 Colorful Accent 6" w:uiPriority="52"/>
+    <w:lsdException w:name="Mention" w:semiHidden="1" w:unhideWhenUsed="1"/>
+    <w:lsdException w:name="Smart Hyperlink" w:semiHidden="1" w:unhideWhenUsed="1"/>
+    <w:lsdException w:name="Hashtag" w:semiHidden="1" w:unhideWhenUsed="1"/>
+    <w:lsdException w:name="Unresolved Mention" w:semiHidden="1" w:unhideWhenUsed="1"/>
+    <w:lsdException w:name="Smart Link" w:semiHidden="1" w:unhideWhenUsed="1"/>
   </w:latentStyles>
   <w:style w:type="paragraph" w:default="1" w:styleId="Normal">
     <w:name w:val="Normal"/>
@@ -9310,7 +9405,6 @@
     <w:uiPriority w:val="99"/>
     <w:semiHidden/>
     <w:unhideWhenUsed/>
-    <w:qFormat/>
     <w:tblPr>
       <w:tblInd w:w="0" w:type="dxa"/>
       <w:tblCellMar>

</xml_diff>